<commit_message>
Add 4 part, but stiil problem with S_sum
</commit_message>
<xml_diff>
--- a/DZ/ДЗ_Широкопетлев.docx
+++ b/DZ/ДЗ_Широкопетлев.docx
@@ -706,25 +706,7 @@
                 <w:sz w:val="32"/>
                 <w:szCs w:val="24"/>
               </w:rPr>
-              <w:t>«</w:t>
-            </w:r>
-            <w:proofErr w:type="spellStart"/>
-            <w:r>
-              <w:rPr>
-                <w:rFonts w:ascii="Times New Roman" w:eastAsia="Times New Roman" w:hAnsi="Times New Roman"/>
-                <w:sz w:val="32"/>
-                <w:szCs w:val="24"/>
-              </w:rPr>
-              <w:t>Внутрибаллистическое</w:t>
-            </w:r>
-            <w:proofErr w:type="spellEnd"/>
-            <w:r>
-              <w:rPr>
-                <w:rFonts w:ascii="Times New Roman" w:eastAsia="Times New Roman" w:hAnsi="Times New Roman"/>
-                <w:sz w:val="32"/>
-                <w:szCs w:val="24"/>
-              </w:rPr>
-              <w:t xml:space="preserve"> проектирование РДТТ»</w:t>
+              <w:t>«Внутрибаллистическое проектирование РДТТ»</w:t>
             </w:r>
           </w:p>
         </w:tc>
@@ -2773,7 +2755,6 @@
             <w:r>
               <w:t xml:space="preserve"> </w:t>
             </w:r>
-            <w:proofErr w:type="spellStart"/>
             <w:r>
               <w:rPr>
                 <w:i/>
@@ -2786,7 +2767,6 @@
               </w:rPr>
               <w:t>н</w:t>
             </w:r>
-            <w:proofErr w:type="spellEnd"/>
             <w:r>
               <w:t>, мм</w:t>
             </w:r>
@@ -2855,13 +2835,8 @@
               <w:t>P</w:t>
             </w:r>
             <w:r>
-              <w:t xml:space="preserve">, </w:t>
-            </w:r>
-            <w:proofErr w:type="spellStart"/>
-            <w:r>
-              <w:t>кН·с</w:t>
-            </w:r>
-            <w:proofErr w:type="spellEnd"/>
+              <w:t>, кН·с</w:t>
+            </w:r>
           </w:p>
         </w:tc>
         <w:tc>
@@ -2908,7 +2883,6 @@
             <w:r>
               <w:t xml:space="preserve"> </w:t>
             </w:r>
-            <w:proofErr w:type="spellStart"/>
             <w:r>
               <w:rPr>
                 <w:i/>
@@ -2922,7 +2896,6 @@
               </w:rPr>
               <w:t>ном</w:t>
             </w:r>
-            <w:proofErr w:type="spellEnd"/>
             <w:r>
               <w:t>, с</w:t>
             </w:r>
@@ -3167,7 +3140,7 @@
                 <v:shape id="_x0000_i1025" type="#_x0000_t75" style="width:39.75pt;height:24pt" o:ole="">
                   <v:imagedata r:id="rId18" o:title=""/>
                 </v:shape>
-                <o:OLEObject Type="Embed" ProgID="Equation.DSMT4" ShapeID="_x0000_i1025" DrawAspect="Content" ObjectID="_1702006787" r:id="rId19"/>
+                <o:OLEObject Type="Embed" ProgID="Equation.DSMT4" ShapeID="_x0000_i1025" DrawAspect="Content" ObjectID="_1702038247" r:id="rId19"/>
               </w:object>
             </w:r>
             <w:r>
@@ -3797,7 +3770,6 @@
             <w:pPr>
               <w:jc w:val="center"/>
             </w:pPr>
-            <w:proofErr w:type="spellStart"/>
             <w:r>
               <w:rPr>
                 <w:i/>
@@ -3810,15 +3782,9 @@
               </w:rPr>
               <w:t>1</w:t>
             </w:r>
-            <w:proofErr w:type="spellEnd"/>
-            <w:r>
-              <w:t>, мм/</w:t>
-            </w:r>
-            <w:proofErr w:type="spellStart"/>
-            <w:r>
-              <w:t>с∙МПа</w:t>
-            </w:r>
-            <w:proofErr w:type="spellEnd"/>
+            <w:r>
+              <w:t>, мм/с∙МПа</w:t>
+            </w:r>
           </w:p>
         </w:tc>
         <w:tc>
@@ -3991,7 +3957,6 @@
             <w:pPr>
               <w:jc w:val="center"/>
             </w:pPr>
-            <w:proofErr w:type="spellStart"/>
             <w:r>
               <w:rPr>
                 <w:i/>
@@ -4005,7 +3970,6 @@
               </w:rPr>
               <w:t>t</w:t>
             </w:r>
-            <w:proofErr w:type="spellEnd"/>
             <w:r>
               <w:t>, 1/К</w:t>
             </w:r>
@@ -4101,21 +4065,7 @@
               <w:rPr>
                 <w:b/>
               </w:rPr>
-              <w:t xml:space="preserve">Характеристики </w:t>
-            </w:r>
-            <w:proofErr w:type="spellStart"/>
-            <w:r>
-              <w:rPr>
-                <w:b/>
-              </w:rPr>
-              <w:t>воспламенительного</w:t>
-            </w:r>
-            <w:proofErr w:type="spellEnd"/>
-            <w:r>
-              <w:rPr>
-                <w:b/>
-              </w:rPr>
-              <w:t xml:space="preserve"> состава</w:t>
+              <w:t>Характеристики воспламенительного состава</w:t>
             </w:r>
           </w:p>
         </w:tc>
@@ -4313,7 +4263,7 @@
                 <v:shape id="_x0000_i1026" type="#_x0000_t75" style="width:39.75pt;height:24pt" o:ole="">
                   <v:imagedata r:id="rId20" o:title=""/>
                 </v:shape>
-                <o:OLEObject Type="Embed" ProgID="Equation.DSMT4" ShapeID="_x0000_i1026" DrawAspect="Content" ObjectID="_1702006788" r:id="rId21"/>
+                <o:OLEObject Type="Embed" ProgID="Equation.DSMT4" ShapeID="_x0000_i1026" DrawAspect="Content" ObjectID="_1702038248" r:id="rId21"/>
               </w:object>
             </w:r>
             <w:bookmarkEnd w:id="0"/>
@@ -4515,7 +4465,7 @@
                 <v:shape id="_x0000_i1027" type="#_x0000_t75" style="width:131.25pt;height:43.5pt" o:ole="">
                   <v:imagedata r:id="rId22" o:title=""/>
                 </v:shape>
-                <o:OLEObject Type="Embed" ProgID="Equation.DSMT4" ShapeID="_x0000_i1027" DrawAspect="Content" ObjectID="_1702006789" r:id="rId23"/>
+                <o:OLEObject Type="Embed" ProgID="Equation.DSMT4" ShapeID="_x0000_i1027" DrawAspect="Content" ObjectID="_1702038249" r:id="rId23"/>
               </w:object>
             </w:r>
           </w:p>
@@ -4777,7 +4727,6 @@
             <w:r>
               <w:t xml:space="preserve">Плотность </w:t>
             </w:r>
-            <w:proofErr w:type="spellStart"/>
             <w:r>
               <w:t>ρ</w:t>
             </w:r>
@@ -4787,13 +4736,8 @@
               </w:rPr>
               <w:t>к</w:t>
             </w:r>
-            <w:proofErr w:type="spellEnd"/>
-            <w:r>
-              <w:t>, кг/</w:t>
-            </w:r>
-            <w:proofErr w:type="spellStart"/>
-            <w:r>
-              <w:t>м</w:t>
+            <w:r>
+              <w:t>, кг/м</w:t>
             </w:r>
             <w:r>
               <w:rPr>
@@ -4801,7 +4745,6 @@
               </w:rPr>
               <w:t>3</w:t>
             </w:r>
-            <w:proofErr w:type="spellEnd"/>
           </w:p>
         </w:tc>
         <w:tc>
@@ -4857,7 +4800,6 @@
             <w:r>
               <w:t xml:space="preserve">Предел прочности </w:t>
             </w:r>
-            <w:proofErr w:type="spellStart"/>
             <w:r>
               <w:t>σ</w:t>
             </w:r>
@@ -4867,7 +4809,6 @@
               </w:rPr>
               <w:t>вр</w:t>
             </w:r>
-            <w:proofErr w:type="spellEnd"/>
             <w:r>
               <w:t>, МПа</w:t>
             </w:r>
@@ -5005,7 +4946,6 @@
             <w:r>
               <w:t xml:space="preserve">Плотность материала ТЗП камеры </w:t>
             </w:r>
-            <w:proofErr w:type="spellStart"/>
             <w:r>
               <w:t>ρ</w:t>
             </w:r>
@@ -5015,13 +4955,8 @@
               </w:rPr>
               <w:t>п</w:t>
             </w:r>
-            <w:proofErr w:type="spellEnd"/>
-            <w:r>
-              <w:t>, кг/</w:t>
-            </w:r>
-            <w:proofErr w:type="spellStart"/>
-            <w:r>
-              <w:t>м</w:t>
+            <w:r>
+              <w:t>, кг/м</w:t>
             </w:r>
             <w:r>
               <w:rPr>
@@ -5029,7 +4964,6 @@
               </w:rPr>
               <w:t>3</w:t>
             </w:r>
-            <w:proofErr w:type="spellEnd"/>
           </w:p>
         </w:tc>
         <w:tc>
@@ -5076,7 +5010,6 @@
             <w:r>
               <w:t xml:space="preserve">Плотность материала ТЗП сопла </w:t>
             </w:r>
-            <w:proofErr w:type="spellStart"/>
             <w:r>
               <w:t>ρ</w:t>
             </w:r>
@@ -5086,13 +5019,8 @@
               </w:rPr>
               <w:t>пс</w:t>
             </w:r>
-            <w:proofErr w:type="spellEnd"/>
-            <w:r>
-              <w:t>, кг/</w:t>
-            </w:r>
-            <w:proofErr w:type="spellStart"/>
-            <w:r>
-              <w:t>м</w:t>
+            <w:r>
+              <w:t>, кг/м</w:t>
             </w:r>
             <w:r>
               <w:rPr>
@@ -5100,7 +5028,6 @@
               </w:rPr>
               <w:t>3</w:t>
             </w:r>
-            <w:proofErr w:type="spellEnd"/>
           </w:p>
         </w:tc>
         <w:tc>
@@ -5150,7 +5077,6 @@
             <w:r>
               <w:t xml:space="preserve">Плотность материала защитно-крепящего слоя (ЗКС) </w:t>
             </w:r>
-            <w:proofErr w:type="spellStart"/>
             <w:r>
               <w:t>ρ</w:t>
             </w:r>
@@ -5160,13 +5086,8 @@
               </w:rPr>
               <w:t>зкс</w:t>
             </w:r>
-            <w:proofErr w:type="spellEnd"/>
-            <w:r>
-              <w:t>, кг/</w:t>
-            </w:r>
-            <w:proofErr w:type="spellStart"/>
-            <w:r>
-              <w:t>м</w:t>
+            <w:r>
+              <w:t>, кг/м</w:t>
             </w:r>
             <w:r>
               <w:rPr>
@@ -5174,7 +5095,6 @@
               </w:rPr>
               <w:t>3</w:t>
             </w:r>
-            <w:proofErr w:type="spellEnd"/>
           </w:p>
         </w:tc>
         <w:tc>
@@ -5221,7 +5141,6 @@
             <w:r>
               <w:t xml:space="preserve">Плотность материала вкладыша критического сечения </w:t>
             </w:r>
-            <w:proofErr w:type="spellStart"/>
             <w:r>
               <w:t>ρ</w:t>
             </w:r>
@@ -5231,13 +5150,8 @@
               </w:rPr>
               <w:t>вкс</w:t>
             </w:r>
-            <w:proofErr w:type="spellEnd"/>
-            <w:r>
-              <w:t>, кг/</w:t>
-            </w:r>
-            <w:proofErr w:type="spellStart"/>
-            <w:r>
-              <w:t>м</w:t>
+            <w:r>
+              <w:t>, кг/м</w:t>
             </w:r>
             <w:r>
               <w:rPr>
@@ -5245,7 +5159,6 @@
               </w:rPr>
               <w:t>3</w:t>
             </w:r>
-            <w:proofErr w:type="spellEnd"/>
           </w:p>
         </w:tc>
         <w:tc>
@@ -5932,27 +5845,7 @@
                 <w:szCs w:val="24"/>
                 <w:lang w:eastAsia="en-US"/>
               </w:rPr>
-              <w:t>Дж / (</w:t>
-            </w:r>
-            <w:proofErr w:type="spellStart"/>
-            <w:r>
-              <w:rPr>
-                <w:rFonts w:ascii="Times New Roman" w:eastAsiaTheme="minorHAnsi" w:hAnsi="Times New Roman"/>
-                <w:sz w:val="28"/>
-                <w:szCs w:val="24"/>
-                <w:lang w:eastAsia="en-US"/>
-              </w:rPr>
-              <w:t>кг∙К</w:t>
-            </w:r>
-            <w:proofErr w:type="spellEnd"/>
-            <w:r>
-              <w:rPr>
-                <w:rFonts w:ascii="Times New Roman" w:eastAsiaTheme="minorHAnsi" w:hAnsi="Times New Roman"/>
-                <w:sz w:val="28"/>
-                <w:szCs w:val="24"/>
-                <w:lang w:eastAsia="en-US"/>
-              </w:rPr>
-              <w:t>)</w:t>
+              <w:t>Дж / (кг∙К)</w:t>
             </w:r>
           </w:p>
         </w:tc>
@@ -6028,7 +5921,6 @@
               </w:rPr>
               <w:tab/>
             </w:r>
-            <w:proofErr w:type="spellStart"/>
             <w:r>
               <w:rPr>
                 <w:rFonts w:ascii="Times New Roman" w:eastAsiaTheme="minorHAnsi" w:hAnsi="Times New Roman"/>
@@ -6052,7 +5944,6 @@
               </w:rPr>
               <w:t>g</w:t>
             </w:r>
-            <w:proofErr w:type="spellEnd"/>
             <w:r>
               <w:rPr>
                 <w:rFonts w:ascii="Times New Roman" w:eastAsiaTheme="minorHAnsi" w:hAnsi="Times New Roman"/>
@@ -6069,27 +5960,7 @@
                 <w:szCs w:val="24"/>
                 <w:lang w:eastAsia="en-US"/>
               </w:rPr>
-              <w:t>Дж / (</w:t>
-            </w:r>
-            <w:proofErr w:type="spellStart"/>
-            <w:r>
-              <w:rPr>
-                <w:rFonts w:ascii="Times New Roman" w:eastAsiaTheme="minorHAnsi" w:hAnsi="Times New Roman"/>
-                <w:sz w:val="28"/>
-                <w:szCs w:val="24"/>
-                <w:lang w:eastAsia="en-US"/>
-              </w:rPr>
-              <w:t>кг∙К</w:t>
-            </w:r>
-            <w:proofErr w:type="spellEnd"/>
-            <w:r>
-              <w:rPr>
-                <w:rFonts w:ascii="Times New Roman" w:eastAsiaTheme="minorHAnsi" w:hAnsi="Times New Roman"/>
-                <w:sz w:val="28"/>
-                <w:szCs w:val="24"/>
-                <w:lang w:eastAsia="en-US"/>
-              </w:rPr>
-              <w:t>)</w:t>
+              <w:t>Дж / (кг∙К)</w:t>
             </w:r>
           </w:p>
         </w:tc>
@@ -6265,7 +6136,6 @@
                 <w:szCs w:val="28"/>
               </w:rPr>
             </w:pPr>
-            <w:proofErr w:type="spellStart"/>
             <w:r>
               <w:rPr>
                 <w:rFonts w:ascii="Times New Roman" w:eastAsiaTheme="minorHAnsi" w:hAnsi="Times New Roman"/>
@@ -6301,7 +6171,6 @@
               </w:rPr>
               <w:t>g</w:t>
             </w:r>
-            <w:proofErr w:type="spellEnd"/>
             <w:r>
               <w:rPr>
                 <w:rFonts w:ascii="Times New Roman" w:eastAsiaTheme="minorHAnsi" w:hAnsi="Times New Roman"/>
@@ -6318,27 +6187,7 @@
                 <w:szCs w:val="24"/>
                 <w:lang w:eastAsia="en-US"/>
               </w:rPr>
-              <w:t>Дж / (</w:t>
-            </w:r>
-            <w:proofErr w:type="spellStart"/>
-            <w:r>
-              <w:rPr>
-                <w:rFonts w:ascii="Times New Roman" w:eastAsiaTheme="minorHAnsi" w:hAnsi="Times New Roman"/>
-                <w:sz w:val="28"/>
-                <w:szCs w:val="24"/>
-                <w:lang w:eastAsia="en-US"/>
-              </w:rPr>
-              <w:t>кг∙К</w:t>
-            </w:r>
-            <w:proofErr w:type="spellEnd"/>
-            <w:r>
-              <w:rPr>
-                <w:rFonts w:ascii="Times New Roman" w:eastAsiaTheme="minorHAnsi" w:hAnsi="Times New Roman"/>
-                <w:sz w:val="28"/>
-                <w:szCs w:val="24"/>
-                <w:lang w:eastAsia="en-US"/>
-              </w:rPr>
-              <w:t>)</w:t>
+              <w:t>Дж / (кг∙К)</w:t>
             </w:r>
             <w:r>
               <w:rPr>
@@ -6459,27 +6308,7 @@
                 <w:szCs w:val="24"/>
                 <w:lang w:eastAsia="en-US"/>
               </w:rPr>
-              <w:t>Дж / (</w:t>
-            </w:r>
-            <w:proofErr w:type="spellStart"/>
-            <w:r>
-              <w:rPr>
-                <w:rFonts w:ascii="Times New Roman" w:eastAsiaTheme="minorHAnsi" w:hAnsi="Times New Roman"/>
-                <w:sz w:val="28"/>
-                <w:szCs w:val="24"/>
-                <w:lang w:eastAsia="en-US"/>
-              </w:rPr>
-              <w:t>кг∙К</w:t>
-            </w:r>
-            <w:proofErr w:type="spellEnd"/>
-            <w:r>
-              <w:rPr>
-                <w:rFonts w:ascii="Times New Roman" w:eastAsiaTheme="minorHAnsi" w:hAnsi="Times New Roman"/>
-                <w:sz w:val="28"/>
-                <w:szCs w:val="24"/>
-                <w:lang w:eastAsia="en-US"/>
-              </w:rPr>
-              <w:t>)</w:t>
+              <w:t>Дж / (кг∙К)</w:t>
             </w:r>
           </w:p>
         </w:tc>
@@ -6588,7 +6417,6 @@
               </w:rPr>
               <w:t xml:space="preserve">, </w:t>
             </w:r>
-            <w:proofErr w:type="spellStart"/>
             <w:r>
               <w:rPr>
                 <w:rFonts w:ascii="Times New Roman" w:eastAsiaTheme="minorHAnsi" w:hAnsi="Times New Roman"/>
@@ -6598,7 +6426,6 @@
               </w:rPr>
               <w:t>Па∙с</w:t>
             </w:r>
-            <w:proofErr w:type="spellEnd"/>
           </w:p>
         </w:tc>
         <w:tc>
@@ -6842,7 +6669,6 @@
               </w:rPr>
               <w:t>I</w:t>
             </w:r>
-            <w:proofErr w:type="spellStart"/>
             <w:r>
               <w:rPr>
                 <w:rFonts w:ascii="Times New Roman" w:hAnsi="Times New Roman"/>
@@ -6852,7 +6678,6 @@
               </w:rPr>
               <w:t>удн</w:t>
             </w:r>
-            <w:proofErr w:type="spellEnd"/>
             <w:r>
               <w:rPr>
                 <w:rFonts w:ascii="Times New Roman" w:hAnsi="Times New Roman"/>
@@ -7095,7 +6920,6 @@
               </w:rPr>
               <w:tab/>
             </w:r>
-            <w:proofErr w:type="spellStart"/>
             <w:r>
               <w:rPr>
                 <w:rFonts w:ascii="Times New Roman" w:eastAsiaTheme="minorHAnsi" w:hAnsi="Times New Roman"/>
@@ -7119,7 +6943,6 @@
               </w:rPr>
               <w:t>a</w:t>
             </w:r>
-            <w:proofErr w:type="spellEnd"/>
             <w:r>
               <w:rPr>
                 <w:rFonts w:ascii="Times New Roman" w:eastAsiaTheme="minorHAnsi" w:hAnsi="Times New Roman"/>
@@ -7242,7 +7065,6 @@
               </w:rPr>
               <w:t>I</w:t>
             </w:r>
-            <w:proofErr w:type="spellStart"/>
             <w:r>
               <w:rPr>
                 <w:rFonts w:ascii="Times New Roman" w:hAnsi="Times New Roman"/>
@@ -7261,7 +7083,6 @@
               </w:rPr>
               <w:t>п</w:t>
             </w:r>
-            <w:proofErr w:type="spellEnd"/>
             <w:r>
               <w:rPr>
                 <w:rFonts w:ascii="Times New Roman" w:hAnsi="Times New Roman"/>
@@ -7508,7 +7329,6 @@
               </w:rPr>
               <w:tab/>
             </w:r>
-            <w:proofErr w:type="spellStart"/>
             <w:r>
               <w:rPr>
                 <w:rFonts w:ascii="Times New Roman" w:eastAsiaTheme="minorHAnsi" w:hAnsi="Times New Roman"/>
@@ -7532,7 +7352,6 @@
               </w:rPr>
               <w:t>a</w:t>
             </w:r>
-            <w:proofErr w:type="spellEnd"/>
             <w:r>
               <w:rPr>
                 <w:rFonts w:ascii="Times New Roman" w:eastAsiaTheme="minorHAnsi" w:hAnsi="Times New Roman"/>
@@ -7654,7 +7473,6 @@
               </w:rPr>
               <w:t>I</w:t>
             </w:r>
-            <w:proofErr w:type="spellStart"/>
             <w:r>
               <w:rPr>
                 <w:rFonts w:ascii="Times New Roman" w:hAnsi="Times New Roman"/>
@@ -7673,7 +7491,6 @@
               </w:rPr>
               <w:t>п</w:t>
             </w:r>
-            <w:proofErr w:type="spellEnd"/>
             <w:r>
               <w:rPr>
                 <w:rFonts w:ascii="Times New Roman" w:hAnsi="Times New Roman"/>
@@ -7915,7 +7732,6 @@
         </w:rPr>
         <w:t xml:space="preserve"> и степень расширения сопла </w:t>
       </w:r>
-      <w:proofErr w:type="spellStart"/>
       <w:r>
         <w:rPr>
           <w:i/>
@@ -7935,7 +7751,6 @@
         </w:rPr>
         <w:t>a</w:t>
       </w:r>
-      <w:proofErr w:type="spellEnd"/>
       <w:r>
         <w:rPr>
           <w:szCs w:val="28"/>
@@ -7960,7 +7775,7 @@
           <v:shape id="_x0000_i1028" type="#_x0000_t75" style="width:49.5pt;height:39.75pt" o:ole="">
             <v:imagedata r:id="rId24" o:title=""/>
           </v:shape>
-          <o:OLEObject Type="Embed" ProgID="Equation.DSMT4" ShapeID="_x0000_i1028" DrawAspect="Content" ObjectID="_1702006790" r:id="rId25"/>
+          <o:OLEObject Type="Embed" ProgID="Equation.DSMT4" ShapeID="_x0000_i1028" DrawAspect="Content" ObjectID="_1702038250" r:id="rId25"/>
         </w:object>
       </w:r>
       <w:r>
@@ -7978,7 +7793,7 @@
           <v:shape id="_x0000_i1029" type="#_x0000_t75" style="width:51.75pt;height:40.5pt" o:ole="">
             <v:imagedata r:id="rId26" o:title=""/>
           </v:shape>
-          <o:OLEObject Type="Embed" ProgID="Equation.DSMT4" ShapeID="_x0000_i1029" DrawAspect="Content" ObjectID="_1702006791" r:id="rId27"/>
+          <o:OLEObject Type="Embed" ProgID="Equation.DSMT4" ShapeID="_x0000_i1029" DrawAspect="Content" ObjectID="_1702038251" r:id="rId27"/>
         </w:object>
       </w:r>
       <w:r>
@@ -8077,7 +7892,6 @@
         </w:rPr>
         <w:t xml:space="preserve"> = </w:t>
       </w:r>
-      <w:proofErr w:type="spellStart"/>
       <w:r>
         <w:rPr>
           <w:i/>
@@ -8095,7 +7909,6 @@
         </w:rPr>
         <w:t>min</w:t>
       </w:r>
-      <w:proofErr w:type="spellEnd"/>
       <w:r>
         <w:rPr>
           <w:szCs w:val="28"/>
@@ -8110,7 +7923,6 @@
         </w:rPr>
         <w:t xml:space="preserve"> </w:t>
       </w:r>
-      <w:proofErr w:type="spellStart"/>
       <w:r>
         <w:rPr>
           <w:i/>
@@ -8128,7 +7940,6 @@
         </w:rPr>
         <w:t>max</w:t>
       </w:r>
-      <w:proofErr w:type="spellEnd"/>
       <w:r>
         <w:rPr>
           <w:szCs w:val="28"/>
@@ -8141,7 +7952,6 @@
         </w:rPr>
         <w:br/>
       </w:r>
-      <w:proofErr w:type="spellStart"/>
       <w:r>
         <w:rPr>
           <w:i/>
@@ -8159,14 +7969,12 @@
         </w:rPr>
         <w:t>min</w:t>
       </w:r>
-      <w:proofErr w:type="spellEnd"/>
       <w:r>
         <w:rPr>
           <w:szCs w:val="28"/>
         </w:rPr>
         <w:t xml:space="preserve"> = 4 МПа, а </w:t>
       </w:r>
-      <w:proofErr w:type="spellStart"/>
       <w:r>
         <w:rPr>
           <w:i/>
@@ -8184,7 +7992,6 @@
         </w:rPr>
         <w:t>max</w:t>
       </w:r>
-      <w:proofErr w:type="spellEnd"/>
       <w:r>
         <w:rPr>
           <w:szCs w:val="28"/>
@@ -8215,21 +8022,7 @@
         <w:rPr>
           <w:szCs w:val="28"/>
         </w:rPr>
-        <w:t xml:space="preserve">по отсутствию </w:t>
-      </w:r>
-      <w:proofErr w:type="spellStart"/>
-      <w:r>
-        <w:rPr>
-          <w:szCs w:val="28"/>
-        </w:rPr>
-        <w:t>перерасширения</w:t>
-      </w:r>
-      <w:proofErr w:type="spellEnd"/>
-      <w:r>
-        <w:rPr>
-          <w:szCs w:val="28"/>
-        </w:rPr>
-        <w:t xml:space="preserve"> сопла (</w:t>
+        <w:t>по отсутствию перерасширения сопла (</w:t>
       </w:r>
       <w:r>
         <w:rPr>
@@ -8268,7 +8061,6 @@
         </w:rPr>
         <w:t xml:space="preserve"> </w:t>
       </w:r>
-      <w:proofErr w:type="spellStart"/>
       <w:r>
         <w:rPr>
           <w:i/>
@@ -8288,14 +8080,12 @@
         </w:rPr>
         <w:t>h</w:t>
       </w:r>
-      <w:proofErr w:type="spellEnd"/>
       <w:r>
         <w:rPr>
           <w:szCs w:val="28"/>
         </w:rPr>
         <w:t xml:space="preserve">, где </w:t>
       </w:r>
-      <w:proofErr w:type="spellStart"/>
       <w:r>
         <w:rPr>
           <w:i/>
@@ -8315,7 +8105,6 @@
         </w:rPr>
         <w:t>h</w:t>
       </w:r>
-      <w:proofErr w:type="spellEnd"/>
       <w:r>
         <w:rPr>
           <w:szCs w:val="28"/>
@@ -8596,7 +8385,6 @@
         </w:rPr>
         <w:t xml:space="preserve"> = </w:t>
       </w:r>
-      <w:proofErr w:type="spellStart"/>
       <w:r>
         <w:rPr>
           <w:i/>
@@ -8616,7 +8404,6 @@
         </w:rPr>
         <w:t>h</w:t>
       </w:r>
-      <w:proofErr w:type="spellEnd"/>
       <w:r>
         <w:rPr>
           <w:szCs w:val="28"/>
@@ -8645,7 +8432,6 @@
         </w:rPr>
         <w:t xml:space="preserve"> = </w:t>
       </w:r>
-      <w:proofErr w:type="spellStart"/>
       <w:r>
         <w:rPr>
           <w:i/>
@@ -8663,7 +8449,6 @@
         </w:rPr>
         <w:t>min</w:t>
       </w:r>
-      <w:proofErr w:type="spellEnd"/>
       <w:r>
         <w:rPr>
           <w:szCs w:val="28"/>
@@ -8692,7 +8477,6 @@
         </w:rPr>
         <w:t xml:space="preserve"> = </w:t>
       </w:r>
-      <w:proofErr w:type="spellStart"/>
       <w:r>
         <w:rPr>
           <w:i/>
@@ -8710,7 +8494,6 @@
         </w:rPr>
         <w:t>max</w:t>
       </w:r>
-      <w:proofErr w:type="spellEnd"/>
       <w:r>
         <w:rPr>
           <w:szCs w:val="28"/>
@@ -9119,21 +8902,12 @@
           <w:lang w:val="en-US"/>
         </w:rPr>
       </w:pPr>
-      <w:proofErr w:type="spellStart"/>
       <w:r>
         <w:rPr>
           <w:szCs w:val="28"/>
           <w:lang w:val="en-US"/>
         </w:rPr>
-        <w:t>где</w:t>
-      </w:r>
-      <w:proofErr w:type="spellEnd"/>
-      <w:r>
-        <w:rPr>
-          <w:szCs w:val="28"/>
-          <w:lang w:val="en-US"/>
-        </w:rPr>
-        <w:t xml:space="preserve">: </w:t>
+        <w:t xml:space="preserve">где: </w:t>
       </w:r>
     </w:p>
     <w:p>
@@ -9269,21 +9043,7 @@
         <w:rPr>
           <w:szCs w:val="28"/>
         </w:rPr>
-        <w:t xml:space="preserve">Показатель </w:t>
-      </w:r>
-      <w:proofErr w:type="spellStart"/>
-      <w:r>
-        <w:rPr>
-          <w:szCs w:val="28"/>
-        </w:rPr>
-        <w:t>политропы</w:t>
-      </w:r>
-      <w:proofErr w:type="spellEnd"/>
-      <w:r>
-        <w:rPr>
-          <w:szCs w:val="28"/>
-        </w:rPr>
-        <w:t xml:space="preserve"> </w:t>
+        <w:t xml:space="preserve">Показатель политропы </w:t>
       </w:r>
       <w:r>
         <w:rPr>
@@ -9298,21 +9058,7 @@
         <w:rPr>
           <w:szCs w:val="28"/>
         </w:rPr>
-        <w:t xml:space="preserve"> во всех расчётах равен показателю </w:t>
-      </w:r>
-      <w:proofErr w:type="spellStart"/>
-      <w:r>
-        <w:rPr>
-          <w:szCs w:val="28"/>
-        </w:rPr>
-        <w:t>политропы</w:t>
-      </w:r>
-      <w:proofErr w:type="spellEnd"/>
-      <w:r>
-        <w:rPr>
-          <w:szCs w:val="28"/>
-        </w:rPr>
-        <w:t xml:space="preserve"> в выходном сечении сопла для «замороженного» адиабатического расширения, если не указывается иное значение.  </w:t>
+        <w:t xml:space="preserve"> во всех расчётах равен показателю политропы в выходном сечении сопла для «замороженного» адиабатического расширения, если не указывается иное значение.  </w:t>
       </w:r>
     </w:p>
     <w:p>
@@ -9404,7 +9150,7 @@
                 <v:shape id="_x0000_i1030" type="#_x0000_t75" style="width:219.75pt;height:57.75pt" o:ole="">
                   <v:imagedata r:id="rId28" o:title=""/>
                 </v:shape>
-                <o:OLEObject Type="Embed" ProgID="Equation.DSMT4" ShapeID="_x0000_i1030" DrawAspect="Content" ObjectID="_1702006792" r:id="rId29"/>
+                <o:OLEObject Type="Embed" ProgID="Equation.DSMT4" ShapeID="_x0000_i1030" DrawAspect="Content" ObjectID="_1702038252" r:id="rId29"/>
               </w:object>
             </w:r>
             <w:r>
@@ -9550,7 +9296,7 @@
           <v:shape id="_x0000_i1031" type="#_x0000_t75" style="width:63.75pt;height:39.75pt" o:ole="">
             <v:imagedata r:id="rId30" o:title=""/>
           </v:shape>
-          <o:OLEObject Type="Embed" ProgID="Equation.DSMT4" ShapeID="_x0000_i1031" DrawAspect="Content" ObjectID="_1702006793" r:id="rId31"/>
+          <o:OLEObject Type="Embed" ProgID="Equation.DSMT4" ShapeID="_x0000_i1031" DrawAspect="Content" ObjectID="_1702038253" r:id="rId31"/>
         </w:object>
       </w:r>
       <w:r>
@@ -9619,7 +9365,7 @@
           <v:shape id="_x0000_i1032" type="#_x0000_t75" style="width:58.5pt;height:37.5pt" o:ole="">
             <v:imagedata r:id="rId32" o:title=""/>
           </v:shape>
-          <o:OLEObject Type="Embed" ProgID="Equation.DSMT4" ShapeID="_x0000_i1032" DrawAspect="Content" ObjectID="_1702006794" r:id="rId33"/>
+          <o:OLEObject Type="Embed" ProgID="Equation.DSMT4" ShapeID="_x0000_i1032" DrawAspect="Content" ObjectID="_1702038254" r:id="rId33"/>
         </w:object>
       </w:r>
       <w:r>
@@ -9687,7 +9433,7 @@
           <v:shape id="_x0000_i1033" type="#_x0000_t75" style="width:136.5pt;height:48pt" o:ole="">
             <v:imagedata r:id="rId34" o:title=""/>
           </v:shape>
-          <o:OLEObject Type="Embed" ProgID="Equation.DSMT4" ShapeID="_x0000_i1033" DrawAspect="Content" ObjectID="_1702006795" r:id="rId35"/>
+          <o:OLEObject Type="Embed" ProgID="Equation.DSMT4" ShapeID="_x0000_i1033" DrawAspect="Content" ObjectID="_1702038255" r:id="rId35"/>
         </w:object>
       </w:r>
       <w:r>
@@ -9710,21 +9456,7 @@
         <w:rPr>
           <w:szCs w:val="28"/>
         </w:rPr>
-        <w:t xml:space="preserve">где показатель адиабаты равен показателю </w:t>
-      </w:r>
-      <w:proofErr w:type="spellStart"/>
-      <w:r>
-        <w:rPr>
-          <w:szCs w:val="28"/>
-        </w:rPr>
-        <w:t>политропы</w:t>
-      </w:r>
-      <w:proofErr w:type="spellEnd"/>
-      <w:r>
-        <w:rPr>
-          <w:szCs w:val="28"/>
-        </w:rPr>
-        <w:t xml:space="preserve"> (</w:t>
+        <w:t>где показатель адиабаты равен показателю политропы (</w:t>
       </w:r>
       <w:r>
         <w:rPr>
@@ -9819,7 +9551,7 @@
           <v:shape id="_x0000_i1034" type="#_x0000_t75" style="width:166.5pt;height:40.5pt" o:ole="">
             <v:imagedata r:id="rId36" o:title=""/>
           </v:shape>
-          <o:OLEObject Type="Embed" ProgID="Equation.DSMT4" ShapeID="_x0000_i1034" DrawAspect="Content" ObjectID="_1702006796" r:id="rId37"/>
+          <o:OLEObject Type="Embed" ProgID="Equation.DSMT4" ShapeID="_x0000_i1034" DrawAspect="Content" ObjectID="_1702038256" r:id="rId37"/>
         </w:object>
       </w:r>
       <w:r>
@@ -9917,7 +9649,7 @@
                 <v:shape id="_x0000_i1035" type="#_x0000_t75" style="width:277.5pt;height:45.75pt" o:ole="">
                   <v:imagedata r:id="rId38" o:title=""/>
                 </v:shape>
-                <o:OLEObject Type="Embed" ProgID="Equation.DSMT4" ShapeID="_x0000_i1035" DrawAspect="Content" ObjectID="_1702006797" r:id="rId39"/>
+                <o:OLEObject Type="Embed" ProgID="Equation.DSMT4" ShapeID="_x0000_i1035" DrawAspect="Content" ObjectID="_1702038257" r:id="rId39"/>
               </w:object>
             </w:r>
             <w:r>
@@ -10001,7 +9733,7 @@
           <v:shape id="_x0000_i1036" type="#_x0000_t75" style="width:76.5pt;height:45.75pt" o:ole="">
             <v:imagedata r:id="rId40" o:title=""/>
           </v:shape>
-          <o:OLEObject Type="Embed" ProgID="Equation.DSMT4" ShapeID="_x0000_i1036" DrawAspect="Content" ObjectID="_1702006798" r:id="rId41"/>
+          <o:OLEObject Type="Embed" ProgID="Equation.DSMT4" ShapeID="_x0000_i1036" DrawAspect="Content" ObjectID="_1702038258" r:id="rId41"/>
         </w:object>
       </w:r>
       <w:r>
@@ -10049,7 +9781,7 @@
           <v:shape id="_x0000_i1037" type="#_x0000_t75" style="width:87.75pt;height:21.75pt" o:ole="">
             <v:imagedata r:id="rId42" o:title=""/>
           </v:shape>
-          <o:OLEObject Type="Embed" ProgID="Equation.DSMT4" ShapeID="_x0000_i1037" DrawAspect="Content" ObjectID="_1702006799" r:id="rId43"/>
+          <o:OLEObject Type="Embed" ProgID="Equation.DSMT4" ShapeID="_x0000_i1037" DrawAspect="Content" ObjectID="_1702038259" r:id="rId43"/>
         </w:object>
       </w:r>
       <w:r>
@@ -10270,16 +10002,8 @@
         <w:rPr>
           <w:szCs w:val="28"/>
         </w:rPr>
-        <w:t xml:space="preserve">) используется показатель </w:t>
-      </w:r>
-      <w:proofErr w:type="spellStart"/>
-      <w:r>
-        <w:rPr>
-          <w:szCs w:val="28"/>
-        </w:rPr>
-        <w:t>политропы</w:t>
-      </w:r>
-      <w:proofErr w:type="spellEnd"/>
+        <w:t>) используется показатель политропы</w:t>
+      </w:r>
       <w:r>
         <w:rPr>
           <w:szCs w:val="28"/>
@@ -10321,21 +10045,7 @@
         <w:rPr>
           <w:szCs w:val="28"/>
         </w:rPr>
-        <w:t xml:space="preserve">Значение, полученное при определении удельного импульса двигателя в точке 1, является минимальным на линии </w:t>
-      </w:r>
-      <w:proofErr w:type="gramStart"/>
-      <w:r>
-        <w:rPr>
-          <w:szCs w:val="28"/>
-        </w:rPr>
-        <w:t>1 – 2</w:t>
-      </w:r>
-      <w:proofErr w:type="gramEnd"/>
-      <w:r>
-        <w:rPr>
-          <w:szCs w:val="28"/>
-        </w:rPr>
-        <w:t xml:space="preserve"> (</w:t>
+        <w:t>Значение, полученное при определении удельного импульса двигателя в точке 1, является минимальным на линии 1 – 2 (</w:t>
       </w:r>
       <w:r>
         <w:rPr>
@@ -10387,7 +10097,6 @@
         </w:rPr>
         <w:t xml:space="preserve"> = </w:t>
       </w:r>
-      <w:proofErr w:type="spellStart"/>
       <w:r>
         <w:rPr>
           <w:i/>
@@ -10405,7 +10114,6 @@
         </w:rPr>
         <w:t>max</w:t>
       </w:r>
-      <w:proofErr w:type="spellEnd"/>
       <w:r>
         <w:rPr>
           <w:szCs w:val="28"/>
@@ -10443,7 +10151,6 @@
         </w:rPr>
         <w:t>I</w:t>
       </w:r>
-      <w:proofErr w:type="spellStart"/>
       <w:r>
         <w:rPr>
           <w:szCs w:val="28"/>
@@ -10451,7 +10158,6 @@
         </w:rPr>
         <w:t>уд1</w:t>
       </w:r>
-      <w:proofErr w:type="spellEnd"/>
       <w:r>
         <w:rPr>
           <w:szCs w:val="28"/>
@@ -10494,7 +10200,7 @@
           <v:shape id="_x0000_i1038" type="#_x0000_t75" style="width:117.75pt;height:21.75pt" o:ole="">
             <v:imagedata r:id="rId44" o:title=""/>
           </v:shape>
-          <o:OLEObject Type="Embed" ProgID="Equation.DSMT4" ShapeID="_x0000_i1038" DrawAspect="Content" ObjectID="_1702006800" r:id="rId45"/>
+          <o:OLEObject Type="Embed" ProgID="Equation.DSMT4" ShapeID="_x0000_i1038" DrawAspect="Content" ObjectID="_1702038260" r:id="rId45"/>
         </w:object>
       </w:r>
       <w:r>
@@ -10594,7 +10300,6 @@
         <w:tab/>
         <w:t xml:space="preserve">Определив значения </w:t>
       </w:r>
-      <w:proofErr w:type="gramStart"/>
       <w:r>
         <w:rPr>
           <w:szCs w:val="28"/>
@@ -10619,7 +10324,6 @@
         </w:rPr>
         <w:t>3</w:t>
       </w:r>
-      <w:proofErr w:type="gramEnd"/>
       <w:r>
         <w:rPr>
           <w:szCs w:val="28"/>
@@ -10812,7 +10516,7 @@
                 <v:shape id="_x0000_i1039" type="#_x0000_t75" style="width:92.25pt;height:39.75pt" o:ole="">
                   <v:imagedata r:id="rId46" o:title=""/>
                 </v:shape>
-                <o:OLEObject Type="Embed" ProgID="Equation.DSMT4" ShapeID="_x0000_i1039" DrawAspect="Content" ObjectID="_1702006801" r:id="rId47"/>
+                <o:OLEObject Type="Embed" ProgID="Equation.DSMT4" ShapeID="_x0000_i1039" DrawAspect="Content" ObjectID="_1702038261" r:id="rId47"/>
               </w:object>
             </w:r>
             <w:r>
@@ -10909,7 +10613,7 @@
                 <v:shape id="_x0000_i1040" type="#_x0000_t75" style="width:117.75pt;height:21.75pt" o:ole="">
                   <v:imagedata r:id="rId48" o:title=""/>
                 </v:shape>
-                <o:OLEObject Type="Embed" ProgID="Equation.DSMT4" ShapeID="_x0000_i1040" DrawAspect="Content" ObjectID="_1702006802" r:id="rId49"/>
+                <o:OLEObject Type="Embed" ProgID="Equation.DSMT4" ShapeID="_x0000_i1040" DrawAspect="Content" ObjectID="_1702038262" r:id="rId49"/>
               </w:object>
             </w:r>
             <w:r>
@@ -11026,7 +10730,7 @@
           <v:shape id="_x0000_i1041" type="#_x0000_t75" style="width:157.5pt;height:93.75pt" o:ole="">
             <v:imagedata r:id="rId50" o:title=""/>
           </v:shape>
-          <o:OLEObject Type="Embed" ProgID="Equation.DSMT4" ShapeID="_x0000_i1041" DrawAspect="Content" ObjectID="_1702006803" r:id="rId51"/>
+          <o:OLEObject Type="Embed" ProgID="Equation.DSMT4" ShapeID="_x0000_i1041" DrawAspect="Content" ObjectID="_1702038263" r:id="rId51"/>
         </w:object>
       </w:r>
       <w:r>
@@ -11050,7 +10754,7 @@
           <v:shape id="_x0000_i1042" type="#_x0000_t75" style="width:139.5pt;height:48pt" o:ole="">
             <v:imagedata r:id="rId52" o:title=""/>
           </v:shape>
-          <o:OLEObject Type="Embed" ProgID="Equation.DSMT4" ShapeID="_x0000_i1042" DrawAspect="Content" ObjectID="_1702006804" r:id="rId53"/>
+          <o:OLEObject Type="Embed" ProgID="Equation.DSMT4" ShapeID="_x0000_i1042" DrawAspect="Content" ObjectID="_1702038264" r:id="rId53"/>
         </w:object>
       </w:r>
       <w:r>
@@ -11100,14 +10804,7 @@
         <w:rPr>
           <w:szCs w:val="28"/>
         </w:rPr>
-        <w:t>формулам (</w:t>
-      </w:r>
-      <w:proofErr w:type="gramStart"/>
-      <w:r>
-        <w:rPr>
-          <w:szCs w:val="28"/>
-        </w:rPr>
-        <w:t xml:space="preserve">1 – </w:t>
+        <w:t xml:space="preserve">формулам (1 – </w:t>
       </w:r>
       <w:r>
         <w:rPr>
@@ -11115,7 +10812,6 @@
         </w:rPr>
         <w:t>4</w:t>
       </w:r>
-      <w:proofErr w:type="gramEnd"/>
       <w:r>
         <w:rPr>
           <w:szCs w:val="28"/>
@@ -11428,7 +11124,6 @@
               </w:rPr>
               <w:t>/</w:t>
             </w:r>
-            <w:proofErr w:type="spellStart"/>
             <w:r>
               <w:rPr>
                 <w:rFonts w:ascii="Times New Roman" w:hAnsi="Times New Roman"/>
@@ -11452,7 +11147,6 @@
               </w:rPr>
               <w:t>h</w:t>
             </w:r>
-            <w:proofErr w:type="spellEnd"/>
           </w:p>
         </w:tc>
         <w:tc>
@@ -12506,7 +12200,6 @@
         </w:rPr>
         <w:t xml:space="preserve"> = </w:t>
       </w:r>
-      <w:proofErr w:type="spellStart"/>
       <w:r>
         <w:rPr>
           <w:i/>
@@ -12526,7 +12219,6 @@
         </w:rPr>
         <w:t>h</w:t>
       </w:r>
-      <w:proofErr w:type="spellEnd"/>
       <w:r>
         <w:rPr>
           <w:szCs w:val="28"/>
@@ -12553,7 +12245,7 @@
           <v:shape id="_x0000_i1043" type="#_x0000_t75" style="width:160.5pt;height:61.5pt" o:ole="">
             <v:imagedata r:id="rId54" o:title=""/>
           </v:shape>
-          <o:OLEObject Type="Embed" ProgID="Equation.DSMT4" ShapeID="_x0000_i1043" DrawAspect="Content" ObjectID="_1702006805" r:id="rId55"/>
+          <o:OLEObject Type="Embed" ProgID="Equation.DSMT4" ShapeID="_x0000_i1043" DrawAspect="Content" ObjectID="_1702038265" r:id="rId55"/>
         </w:object>
       </w:r>
       <w:r>
@@ -12598,7 +12290,7 @@
           <v:shape id="_x0000_i1044" type="#_x0000_t75" style="width:106.5pt;height:36pt" o:ole="">
             <v:imagedata r:id="rId56" o:title=""/>
           </v:shape>
-          <o:OLEObject Type="Embed" ProgID="Equation.DSMT4" ShapeID="_x0000_i1044" DrawAspect="Content" ObjectID="_1702006806" r:id="rId57"/>
+          <o:OLEObject Type="Embed" ProgID="Equation.DSMT4" ShapeID="_x0000_i1044" DrawAspect="Content" ObjectID="_1702038266" r:id="rId57"/>
         </w:object>
       </w:r>
       <w:r>
@@ -12650,7 +12342,6 @@
         </w:rPr>
         <w:t xml:space="preserve"> = </w:t>
       </w:r>
-      <w:proofErr w:type="spellStart"/>
       <w:r>
         <w:rPr>
           <w:i/>
@@ -12668,7 +12359,6 @@
         </w:rPr>
         <w:t>max</w:t>
       </w:r>
-      <w:proofErr w:type="spellEnd"/>
       <w:r>
         <w:rPr>
           <w:szCs w:val="28"/>
@@ -12758,7 +12448,7 @@
           <v:shape id="_x0000_i1045" type="#_x0000_t75" style="width:235.5pt;height:46.5pt" o:ole="">
             <v:imagedata r:id="rId58" o:title=""/>
           </v:shape>
-          <o:OLEObject Type="Embed" ProgID="Equation.DSMT4" ShapeID="_x0000_i1045" DrawAspect="Content" ObjectID="_1702006807" r:id="rId59"/>
+          <o:OLEObject Type="Embed" ProgID="Equation.DSMT4" ShapeID="_x0000_i1045" DrawAspect="Content" ObjectID="_1702038267" r:id="rId59"/>
         </w:object>
       </w:r>
       <w:r>
@@ -13091,7 +12781,7 @@
           <v:shape id="_x0000_i1046" type="#_x0000_t75" style="width:96.75pt;height:21.75pt" o:ole="">
             <v:imagedata r:id="rId61" o:title=""/>
           </v:shape>
-          <o:OLEObject Type="Embed" ProgID="Equation.DSMT4" ShapeID="_x0000_i1046" DrawAspect="Content" ObjectID="_1702006808" r:id="rId62"/>
+          <o:OLEObject Type="Embed" ProgID="Equation.DSMT4" ShapeID="_x0000_i1046" DrawAspect="Content" ObjectID="_1702038268" r:id="rId62"/>
         </w:object>
       </w:r>
       <w:r>
@@ -13201,7 +12891,7 @@
           <v:shape id="_x0000_i1047" type="#_x0000_t75" style="width:76.5pt;height:36pt" o:ole="">
             <v:imagedata r:id="rId63" o:title=""/>
           </v:shape>
-          <o:OLEObject Type="Embed" ProgID="Equation.DSMT4" ShapeID="_x0000_i1047" DrawAspect="Content" ObjectID="_1702006809" r:id="rId64"/>
+          <o:OLEObject Type="Embed" ProgID="Equation.DSMT4" ShapeID="_x0000_i1047" DrawAspect="Content" ObjectID="_1702038269" r:id="rId64"/>
         </w:object>
       </w:r>
       <w:r>
@@ -13228,7 +12918,7 @@
           <v:shape id="_x0000_i1048" type="#_x0000_t75" style="width:115.5pt;height:46.5pt" o:ole="">
             <v:imagedata r:id="rId65" o:title=""/>
           </v:shape>
-          <o:OLEObject Type="Embed" ProgID="Equation.DSMT4" ShapeID="_x0000_i1048" DrawAspect="Content" ObjectID="_1702006810" r:id="rId66"/>
+          <o:OLEObject Type="Embed" ProgID="Equation.DSMT4" ShapeID="_x0000_i1048" DrawAspect="Content" ObjectID="_1702038270" r:id="rId66"/>
         </w:object>
       </w:r>
       <w:r>
@@ -13255,7 +12945,7 @@
           <v:shape id="_x0000_i1049" type="#_x0000_t75" style="width:48pt;height:15pt" o:ole="">
             <v:imagedata r:id="rId67" o:title=""/>
           </v:shape>
-          <o:OLEObject Type="Embed" ProgID="Equation.DSMT4" ShapeID="_x0000_i1049" DrawAspect="Content" ObjectID="_1702006811" r:id="rId68"/>
+          <o:OLEObject Type="Embed" ProgID="Equation.DSMT4" ShapeID="_x0000_i1049" DrawAspect="Content" ObjectID="_1702038271" r:id="rId68"/>
         </w:object>
       </w:r>
       <w:r>
@@ -14068,7 +13758,7 @@
                 <v:shape id="_x0000_i1050" type="#_x0000_t75" style="width:159.75pt;height:42.75pt" o:ole="">
                   <v:imagedata r:id="rId69" o:title=""/>
                 </v:shape>
-                <o:OLEObject Type="Embed" ProgID="Equation.DSMT4" ShapeID="_x0000_i1050" DrawAspect="Content" ObjectID="_1702006812" r:id="rId70"/>
+                <o:OLEObject Type="Embed" ProgID="Equation.DSMT4" ShapeID="_x0000_i1050" DrawAspect="Content" ObjectID="_1702038272" r:id="rId70"/>
               </w:object>
             </w:r>
             <w:r>
@@ -14167,7 +13857,7 @@
           <v:shape id="_x0000_i1051" type="#_x0000_t75" style="width:195.75pt;height:28.5pt" o:ole="">
             <v:imagedata r:id="rId71" o:title=""/>
           </v:shape>
-          <o:OLEObject Type="Embed" ProgID="Equation.DSMT4" ShapeID="_x0000_i1051" DrawAspect="Content" ObjectID="_1702006813" r:id="rId72"/>
+          <o:OLEObject Type="Embed" ProgID="Equation.DSMT4" ShapeID="_x0000_i1051" DrawAspect="Content" ObjectID="_1702038273" r:id="rId72"/>
         </w:object>
       </w:r>
       <w:r>
@@ -14288,7 +13978,7 @@
                 <v:shape id="_x0000_i1052" type="#_x0000_t75" style="width:242.25pt;height:42.75pt" o:ole="">
                   <v:imagedata r:id="rId73" o:title=""/>
                 </v:shape>
-                <o:OLEObject Type="Embed" ProgID="Equation.DSMT4" ShapeID="_x0000_i1052" DrawAspect="Content" ObjectID="_1702006814" r:id="rId74"/>
+                <o:OLEObject Type="Embed" ProgID="Equation.DSMT4" ShapeID="_x0000_i1052" DrawAspect="Content" ObjectID="_1702038274" r:id="rId74"/>
               </w:object>
             </w:r>
             <w:r>
@@ -14614,7 +14304,6 @@
                 <w:lang w:val="en-US" w:eastAsia="ru-RU"/>
               </w:rPr>
             </w:pPr>
-            <w:proofErr w:type="spellStart"/>
             <w:r>
               <w:rPr>
                 <w:rFonts w:eastAsia="Times New Roman"/>
@@ -14638,7 +14327,6 @@
               </w:rPr>
               <w:t>a</w:t>
             </w:r>
-            <w:proofErr w:type="spellEnd"/>
           </w:p>
         </w:tc>
         <w:tc>
@@ -14792,9 +14480,8 @@
                 <w:szCs w:val="28"/>
                 <w:lang w:val="en-US" w:eastAsia="ru-RU"/>
               </w:rPr>
-              <w:t xml:space="preserve"> / </w:t>
-            </w:r>
-            <w:proofErr w:type="spellStart"/>
+              <w:t xml:space="preserve"> / p</w:t>
+            </w:r>
             <w:r>
               <w:rPr>
                 <w:rFonts w:eastAsia="Times New Roman"/>
@@ -14802,23 +14489,11 @@
                 <w:iCs/>
                 <w:color w:val="000000"/>
                 <w:szCs w:val="28"/>
-                <w:lang w:val="en-US" w:eastAsia="ru-RU"/>
-              </w:rPr>
-              <w:t>p</w:t>
-            </w:r>
-            <w:r>
-              <w:rPr>
-                <w:rFonts w:eastAsia="Times New Roman"/>
-                <w:i/>
-                <w:iCs/>
-                <w:color w:val="000000"/>
-                <w:szCs w:val="28"/>
                 <w:vertAlign w:val="subscript"/>
                 <w:lang w:val="en-US" w:eastAsia="ru-RU"/>
               </w:rPr>
               <w:t>h</w:t>
             </w:r>
-            <w:proofErr w:type="spellEnd"/>
           </w:p>
         </w:tc>
         <w:tc>
@@ -17422,7 +17097,7 @@
                 <v:shape id="_x0000_i1053" type="#_x0000_t75" style="width:120.75pt;height:39pt" o:ole="">
                   <v:imagedata r:id="rId75" o:title=""/>
                 </v:shape>
-                <o:OLEObject Type="Embed" ProgID="Equation.DSMT4" ShapeID="_x0000_i1053" DrawAspect="Content" ObjectID="_1702006815" r:id="rId76"/>
+                <o:OLEObject Type="Embed" ProgID="Equation.DSMT4" ShapeID="_x0000_i1053" DrawAspect="Content" ObjectID="_1702038275" r:id="rId76"/>
               </w:object>
             </w:r>
             <w:r>
@@ -17578,7 +17253,7 @@
                 <v:shape id="_x0000_i1054" type="#_x0000_t75" style="width:69.75pt;height:23.25pt" o:ole="">
                   <v:imagedata r:id="rId77" o:title=""/>
                 </v:shape>
-                <o:OLEObject Type="Embed" ProgID="Equation.DSMT4" ShapeID="_x0000_i1054" DrawAspect="Content" ObjectID="_1702006816" r:id="rId78"/>
+                <o:OLEObject Type="Embed" ProgID="Equation.DSMT4" ShapeID="_x0000_i1054" DrawAspect="Content" ObjectID="_1702038276" r:id="rId78"/>
               </w:object>
             </w:r>
             <w:r>
@@ -17656,7 +17331,7 @@
           <v:shape id="_x0000_i1055" type="#_x0000_t75" style="width:76.5pt;height:18.75pt" o:ole="">
             <v:imagedata r:id="rId79" o:title=""/>
           </v:shape>
-          <o:OLEObject Type="Embed" ProgID="Equation.DSMT4" ShapeID="_x0000_i1055" DrawAspect="Content" ObjectID="_1702006817" r:id="rId80"/>
+          <o:OLEObject Type="Embed" ProgID="Equation.DSMT4" ShapeID="_x0000_i1055" DrawAspect="Content" ObjectID="_1702038277" r:id="rId80"/>
         </w:object>
       </w:r>
       <w:r>
@@ -17888,7 +17563,7 @@
           <v:shape id="_x0000_i1056" type="#_x0000_t75" style="width:11.25pt;height:18.75pt" o:ole="">
             <v:imagedata r:id="rId81" o:title=""/>
           </v:shape>
-          <o:OLEObject Type="Embed" ProgID="Equation.DSMT4" ShapeID="_x0000_i1056" DrawAspect="Content" ObjectID="_1702006818" r:id="rId82"/>
+          <o:OLEObject Type="Embed" ProgID="Equation.DSMT4" ShapeID="_x0000_i1056" DrawAspect="Content" ObjectID="_1702038278" r:id="rId82"/>
         </w:object>
       </w:r>
       <w:r>
@@ -17943,7 +17618,7 @@
           <v:shape id="_x0000_i1057" type="#_x0000_t75" style="width:9.75pt;height:18.75pt" o:ole="">
             <v:imagedata r:id="rId83" o:title=""/>
           </v:shape>
-          <o:OLEObject Type="Embed" ProgID="Equation.DSMT4" ShapeID="_x0000_i1057" DrawAspect="Content" ObjectID="_1702006819" r:id="rId84"/>
+          <o:OLEObject Type="Embed" ProgID="Equation.DSMT4" ShapeID="_x0000_i1057" DrawAspect="Content" ObjectID="_1702038279" r:id="rId84"/>
         </w:object>
       </w:r>
       <w:r>
@@ -18052,7 +17727,7 @@
           <v:shape id="_x0000_i1058" type="#_x0000_t75" style="width:68.25pt;height:23.25pt" o:ole="">
             <v:imagedata r:id="rId85" o:title=""/>
           </v:shape>
-          <o:OLEObject Type="Embed" ProgID="Equation.DSMT4" ShapeID="_x0000_i1058" DrawAspect="Content" ObjectID="_1702006820" r:id="rId86"/>
+          <o:OLEObject Type="Embed" ProgID="Equation.DSMT4" ShapeID="_x0000_i1058" DrawAspect="Content" ObjectID="_1702038280" r:id="rId86"/>
         </w:object>
       </w:r>
     </w:p>
@@ -18149,7 +17824,7 @@
                 <v:shape id="_x0000_i1059" type="#_x0000_t75" style="width:168pt;height:27pt" o:ole="">
                   <v:imagedata r:id="rId87" o:title=""/>
                 </v:shape>
-                <o:OLEObject Type="Embed" ProgID="Equation.DSMT4" ShapeID="_x0000_i1059" DrawAspect="Content" ObjectID="_1702006821" r:id="rId88"/>
+                <o:OLEObject Type="Embed" ProgID="Equation.DSMT4" ShapeID="_x0000_i1059" DrawAspect="Content" ObjectID="_1702038281" r:id="rId88"/>
               </w:object>
             </w:r>
             <w:r>
@@ -18262,7 +17937,7 @@
           <v:shape id="_x0000_i1060" type="#_x0000_t75" style="width:106.5pt;height:27.75pt" o:ole="">
             <v:imagedata r:id="rId89" o:title=""/>
           </v:shape>
-          <o:OLEObject Type="Embed" ProgID="Equation.DSMT4" ShapeID="_x0000_i1060" DrawAspect="Content" ObjectID="_1702006822" r:id="rId90"/>
+          <o:OLEObject Type="Embed" ProgID="Equation.DSMT4" ShapeID="_x0000_i1060" DrawAspect="Content" ObjectID="_1702038282" r:id="rId90"/>
         </w:object>
       </w:r>
     </w:p>
@@ -18299,7 +17974,7 @@
           <v:shape id="_x0000_i1061" type="#_x0000_t75" style="width:99pt;height:23.25pt" o:ole="">
             <v:imagedata r:id="rId91" o:title=""/>
           </v:shape>
-          <o:OLEObject Type="Embed" ProgID="Equation.DSMT4" ShapeID="_x0000_i1061" DrawAspect="Content" ObjectID="_1702006823" r:id="rId92"/>
+          <o:OLEObject Type="Embed" ProgID="Equation.DSMT4" ShapeID="_x0000_i1061" DrawAspect="Content" ObjectID="_1702038283" r:id="rId92"/>
         </w:object>
       </w:r>
       <w:r>
@@ -18368,7 +18043,7 @@
           <v:shape id="_x0000_i1062" type="#_x0000_t75" style="width:348.75pt;height:46.5pt" o:ole="">
             <v:imagedata r:id="rId93" o:title=""/>
           </v:shape>
-          <o:OLEObject Type="Embed" ProgID="Equation.DSMT4" ShapeID="_x0000_i1062" DrawAspect="Content" ObjectID="_1702006824" r:id="rId94"/>
+          <o:OLEObject Type="Embed" ProgID="Equation.DSMT4" ShapeID="_x0000_i1062" DrawAspect="Content" ObjectID="_1702038284" r:id="rId94"/>
         </w:object>
       </w:r>
       <w:r>
@@ -18482,7 +18157,7 @@
                 <v:shape id="_x0000_i1063" type="#_x0000_t75" style="width:106.5pt;height:42.75pt" o:ole="">
                   <v:imagedata r:id="rId95" o:title=""/>
                 </v:shape>
-                <o:OLEObject Type="Embed" ProgID="Equation.DSMT4" ShapeID="_x0000_i1063" DrawAspect="Content" ObjectID="_1702006825" r:id="rId96"/>
+                <o:OLEObject Type="Embed" ProgID="Equation.DSMT4" ShapeID="_x0000_i1063" DrawAspect="Content" ObjectID="_1702038285" r:id="rId96"/>
               </w:object>
             </w:r>
             <w:r>
@@ -18634,7 +18309,7 @@
                 <v:shape id="_x0000_i1064" type="#_x0000_t75" style="width:171.75pt;height:48.75pt" o:ole="">
                   <v:imagedata r:id="rId97" o:title=""/>
                 </v:shape>
-                <o:OLEObject Type="Embed" ProgID="Equation.DSMT4" ShapeID="_x0000_i1064" DrawAspect="Content" ObjectID="_1702006826" r:id="rId98"/>
+                <o:OLEObject Type="Embed" ProgID="Equation.DSMT4" ShapeID="_x0000_i1064" DrawAspect="Content" ObjectID="_1702038286" r:id="rId98"/>
               </w:object>
             </w:r>
             <w:r>
@@ -18747,7 +18422,7 @@
           <v:shape id="_x0000_i1065" type="#_x0000_t75" style="width:63pt;height:41.25pt" o:ole="">
             <v:imagedata r:id="rId99" o:title=""/>
           </v:shape>
-          <o:OLEObject Type="Embed" ProgID="Equation.DSMT4" ShapeID="_x0000_i1065" DrawAspect="Content" ObjectID="_1702006827" r:id="rId100"/>
+          <o:OLEObject Type="Embed" ProgID="Equation.DSMT4" ShapeID="_x0000_i1065" DrawAspect="Content" ObjectID="_1702038287" r:id="rId100"/>
         </w:object>
       </w:r>
       <w:r>
@@ -18816,7 +18491,6 @@
         </w:rPr>
         <w:t xml:space="preserve">массовая доля </w:t>
       </w:r>
-      <w:proofErr w:type="spellStart"/>
       <w:r>
         <w:rPr>
           <w:i/>
@@ -18826,7 +18500,6 @@
         </w:rPr>
         <w:t>i</w:t>
       </w:r>
-      <w:proofErr w:type="spellEnd"/>
       <w:r>
         <w:rPr>
           <w:szCs w:val="28"/>
@@ -18907,7 +18580,7 @@
           <v:shape id="_x0000_i1066" type="#_x0000_t75" style="width:63.75pt;height:36.75pt" o:ole="">
             <v:imagedata r:id="rId101" o:title=""/>
           </v:shape>
-          <o:OLEObject Type="Embed" ProgID="Equation.DSMT4" ShapeID="_x0000_i1066" DrawAspect="Content" ObjectID="_1702006828" r:id="rId102"/>
+          <o:OLEObject Type="Embed" ProgID="Equation.DSMT4" ShapeID="_x0000_i1066" DrawAspect="Content" ObjectID="_1702038288" r:id="rId102"/>
         </w:object>
       </w:r>
       <w:r>
@@ -19019,7 +18692,7 @@
                 <v:shape id="_x0000_i1067" type="#_x0000_t75" style="width:158.25pt;height:44.25pt" o:ole="">
                   <v:imagedata r:id="rId103" o:title=""/>
                 </v:shape>
-                <o:OLEObject Type="Embed" ProgID="Equation.DSMT4" ShapeID="_x0000_i1067" DrawAspect="Content" ObjectID="_1702006829" r:id="rId104"/>
+                <o:OLEObject Type="Embed" ProgID="Equation.DSMT4" ShapeID="_x0000_i1067" DrawAspect="Content" ObjectID="_1702038289" r:id="rId104"/>
               </w:object>
             </w:r>
             <w:r>
@@ -22093,21 +21766,7 @@
         <w:rPr>
           <w:szCs w:val="28"/>
         </w:rPr>
-        <w:t xml:space="preserve">цилиндрический сопловой стакан и </w:t>
-      </w:r>
-      <w:proofErr w:type="spellStart"/>
-      <w:r>
-        <w:rPr>
-          <w:szCs w:val="28"/>
-        </w:rPr>
-        <w:t>эрозионностойкий</w:t>
-      </w:r>
-      <w:proofErr w:type="spellEnd"/>
-      <w:r>
-        <w:rPr>
-          <w:szCs w:val="28"/>
-        </w:rPr>
-        <w:t xml:space="preserve"> вкладыш критического сечения;</w:t>
+        <w:t>цилиндрический сопловой стакан и эрозионностойкий вкладыш критического сечения;</w:t>
       </w:r>
     </w:p>
     <w:p>
@@ -22230,7 +21889,7 @@
                 <v:shape id="_x0000_i1068" type="#_x0000_t75" style="width:75pt;height:42.75pt" o:ole="">
                   <v:imagedata r:id="rId106" o:title=""/>
                 </v:shape>
-                <o:OLEObject Type="Embed" ProgID="Equation.DSMT4" ShapeID="_x0000_i1068" DrawAspect="Content" ObjectID="_1702006830" r:id="rId107"/>
+                <o:OLEObject Type="Embed" ProgID="Equation.DSMT4" ShapeID="_x0000_i1068" DrawAspect="Content" ObjectID="_1702038290" r:id="rId107"/>
               </w:object>
             </w:r>
             <w:r>
@@ -22349,7 +22008,7 @@
           <v:shape id="_x0000_i1069" type="#_x0000_t75" style="width:113.25pt;height:42.75pt" o:ole="">
             <v:imagedata r:id="rId108" o:title=""/>
           </v:shape>
-          <o:OLEObject Type="Embed" ProgID="Equation.DSMT4" ShapeID="_x0000_i1069" DrawAspect="Content" ObjectID="_1702006831" r:id="rId109"/>
+          <o:OLEObject Type="Embed" ProgID="Equation.DSMT4" ShapeID="_x0000_i1069" DrawAspect="Content" ObjectID="_1702038291" r:id="rId109"/>
         </w:object>
       </w:r>
       <w:r>
@@ -22542,7 +22201,7 @@
           <v:shape id="_x0000_i1070" type="#_x0000_t75" style="width:166.5pt;height:31.5pt" o:ole="">
             <v:imagedata r:id="rId110" o:title=""/>
           </v:shape>
-          <o:OLEObject Type="Embed" ProgID="Equation.DSMT4" ShapeID="_x0000_i1070" DrawAspect="Content" ObjectID="_1702006832" r:id="rId111"/>
+          <o:OLEObject Type="Embed" ProgID="Equation.DSMT4" ShapeID="_x0000_i1070" DrawAspect="Content" ObjectID="_1702038292" r:id="rId111"/>
         </w:object>
       </w:r>
       <w:r>
@@ -22712,7 +22371,7 @@
           <v:shape id="_x0000_i1071" type="#_x0000_t75" style="width:102pt;height:27pt" o:ole="">
             <v:imagedata r:id="rId112" o:title=""/>
           </v:shape>
-          <o:OLEObject Type="Embed" ProgID="Equation.DSMT4" ShapeID="_x0000_i1071" DrawAspect="Content" ObjectID="_1702006833" r:id="rId113"/>
+          <o:OLEObject Type="Embed" ProgID="Equation.DSMT4" ShapeID="_x0000_i1071" DrawAspect="Content" ObjectID="_1702038293" r:id="rId113"/>
         </w:object>
       </w:r>
       <w:r>
@@ -22736,7 +22395,6 @@
         </w:rPr>
         <w:t xml:space="preserve">где </w:t>
       </w:r>
-      <w:proofErr w:type="spellStart"/>
       <w:r>
         <w:rPr>
           <w:i/>
@@ -22756,7 +22414,6 @@
         </w:rPr>
         <w:t>ref</w:t>
       </w:r>
-      <w:proofErr w:type="spellEnd"/>
       <w:r>
         <w:rPr>
           <w:szCs w:val="28"/>
@@ -22780,7 +22437,7 @@
           <v:shape id="_x0000_i1072" type="#_x0000_t75" style="width:245.25pt;height:51pt" o:ole="">
             <v:imagedata r:id="rId114" o:title=""/>
           </v:shape>
-          <o:OLEObject Type="Embed" ProgID="Equation.DSMT4" ShapeID="_x0000_i1072" DrawAspect="Content" ObjectID="_1702006834" r:id="rId115"/>
+          <o:OLEObject Type="Embed" ProgID="Equation.DSMT4" ShapeID="_x0000_i1072" DrawAspect="Content" ObjectID="_1702038294" r:id="rId115"/>
         </w:object>
       </w:r>
       <w:r>
@@ -22857,7 +22514,7 @@
           <v:shape id="_x0000_i1073" type="#_x0000_t75" style="width:145.5pt;height:43.5pt" o:ole="">
             <v:imagedata r:id="rId116" o:title=""/>
           </v:shape>
-          <o:OLEObject Type="Embed" ProgID="Equation.DSMT4" ShapeID="_x0000_i1073" DrawAspect="Content" ObjectID="_1702006835" r:id="rId117"/>
+          <o:OLEObject Type="Embed" ProgID="Equation.DSMT4" ShapeID="_x0000_i1073" DrawAspect="Content" ObjectID="_1702038295" r:id="rId117"/>
         </w:object>
       </w:r>
       <w:r>
@@ -22913,7 +22570,7 @@
           <v:shape id="_x0000_i1074" type="#_x0000_t75" style="width:42pt;height:35.25pt" o:ole="">
             <v:imagedata r:id="rId118" o:title=""/>
           </v:shape>
-          <o:OLEObject Type="Embed" ProgID="Equation.DSMT4" ShapeID="_x0000_i1074" DrawAspect="Content" ObjectID="_1702006836" r:id="rId119"/>
+          <o:OLEObject Type="Embed" ProgID="Equation.DSMT4" ShapeID="_x0000_i1074" DrawAspect="Content" ObjectID="_1702038296" r:id="rId119"/>
         </w:object>
       </w:r>
       <w:r>
@@ -22966,7 +22623,6 @@
         </w:rPr>
         <w:t>δ</w:t>
       </w:r>
-      <w:proofErr w:type="spellStart"/>
       <w:r>
         <w:rPr>
           <w:szCs w:val="28"/>
@@ -22974,7 +22630,6 @@
         </w:rPr>
         <w:t>дн2</w:t>
       </w:r>
-      <w:proofErr w:type="spellEnd"/>
       <w:r>
         <w:rPr>
           <w:szCs w:val="28"/>
@@ -22988,7 +22643,6 @@
         </w:rPr>
         <w:t>δ</w:t>
       </w:r>
-      <w:proofErr w:type="spellStart"/>
       <w:r>
         <w:rPr>
           <w:szCs w:val="28"/>
@@ -22996,7 +22650,6 @@
         </w:rPr>
         <w:t>дн1</w:t>
       </w:r>
-      <w:proofErr w:type="spellEnd"/>
       <w:r>
         <w:rPr>
           <w:szCs w:val="28"/>
@@ -23031,7 +22684,6 @@
         </w:rPr>
         <w:t>δ</w:t>
       </w:r>
-      <w:proofErr w:type="spellStart"/>
       <w:r>
         <w:rPr>
           <w:szCs w:val="28"/>
@@ -23039,7 +22691,6 @@
         </w:rPr>
         <w:t>с1</w:t>
       </w:r>
-      <w:proofErr w:type="spellEnd"/>
       <w:r>
         <w:rPr>
           <w:szCs w:val="28"/>
@@ -23094,7 +22745,6 @@
         </w:rPr>
         <w:t>δ</w:t>
       </w:r>
-      <w:proofErr w:type="spellStart"/>
       <w:r>
         <w:rPr>
           <w:szCs w:val="28"/>
@@ -23102,7 +22752,6 @@
         </w:rPr>
         <w:t>с2</w:t>
       </w:r>
-      <w:proofErr w:type="spellEnd"/>
       <w:r>
         <w:rPr>
           <w:szCs w:val="28"/>
@@ -23157,7 +22806,6 @@
         </w:rPr>
         <w:t>δ</w:t>
       </w:r>
-      <w:proofErr w:type="spellStart"/>
       <w:r>
         <w:rPr>
           <w:szCs w:val="28"/>
@@ -23165,7 +22813,6 @@
         </w:rPr>
         <w:t>ст</w:t>
       </w:r>
-      <w:proofErr w:type="spellEnd"/>
       <w:r>
         <w:rPr>
           <w:szCs w:val="28"/>
@@ -23220,7 +22867,6 @@
         </w:rPr>
         <w:t>δ</w:t>
       </w:r>
-      <w:proofErr w:type="spellStart"/>
       <w:r>
         <w:rPr>
           <w:szCs w:val="28"/>
@@ -23228,7 +22874,6 @@
         </w:rPr>
         <w:t>зкс</w:t>
       </w:r>
-      <w:proofErr w:type="spellEnd"/>
       <w:r>
         <w:rPr>
           <w:szCs w:val="28"/>
@@ -23263,44 +22908,33 @@
         </w:rPr>
         <w:t>δ</w:t>
       </w:r>
-      <w:proofErr w:type="spellStart"/>
       <w:r>
         <w:rPr>
           <w:szCs w:val="28"/>
           <w:vertAlign w:val="subscript"/>
         </w:rPr>
-        <w:t>п1</w:t>
-      </w:r>
-      <w:proofErr w:type="spellEnd"/>
+        <w:t xml:space="preserve">п1 </w:t>
+      </w:r>
+      <w:r>
+        <w:rPr>
+          <w:szCs w:val="28"/>
+        </w:rPr>
+        <w:t xml:space="preserve">= </w:t>
+      </w:r>
+      <w:r>
+        <w:rPr>
+          <w:szCs w:val="28"/>
+          <w:lang w:val="el-GR"/>
+        </w:rPr>
+        <w:t>δ</w:t>
+      </w:r>
       <w:r>
         <w:rPr>
           <w:szCs w:val="28"/>
           <w:vertAlign w:val="subscript"/>
         </w:rPr>
-        <w:t xml:space="preserve"> </w:t>
-      </w:r>
-      <w:r>
-        <w:rPr>
-          <w:szCs w:val="28"/>
-        </w:rPr>
-        <w:t xml:space="preserve">= </w:t>
-      </w:r>
-      <w:r>
-        <w:rPr>
-          <w:szCs w:val="28"/>
-          <w:lang w:val="el-GR"/>
-        </w:rPr>
-        <w:t>δ</w:t>
-      </w:r>
-      <w:proofErr w:type="spellStart"/>
-      <w:r>
-        <w:rPr>
-          <w:szCs w:val="28"/>
-          <w:vertAlign w:val="subscript"/>
-        </w:rPr>
         <w:t>п2</w:t>
       </w:r>
-      <w:proofErr w:type="spellEnd"/>
       <w:r>
         <w:rPr>
           <w:szCs w:val="28"/>
@@ -23335,7 +22969,6 @@
         </w:rPr>
         <w:t>δ</w:t>
       </w:r>
-      <w:proofErr w:type="spellStart"/>
       <w:r>
         <w:rPr>
           <w:szCs w:val="28"/>
@@ -23343,7 +22976,6 @@
         </w:rPr>
         <w:t>пс1</w:t>
       </w:r>
-      <w:proofErr w:type="spellEnd"/>
       <w:r>
         <w:rPr>
           <w:szCs w:val="28"/>
@@ -23378,7 +23010,6 @@
         </w:rPr>
         <w:t>δ</w:t>
       </w:r>
-      <w:proofErr w:type="spellStart"/>
       <w:r>
         <w:rPr>
           <w:szCs w:val="28"/>
@@ -23386,7 +23017,6 @@
         </w:rPr>
         <w:t>пс2</w:t>
       </w:r>
-      <w:proofErr w:type="spellEnd"/>
       <w:r>
         <w:rPr>
           <w:szCs w:val="28"/>
@@ -23421,7 +23051,6 @@
         </w:rPr>
         <w:t>δ</w:t>
       </w:r>
-      <w:proofErr w:type="spellStart"/>
       <w:r>
         <w:rPr>
           <w:szCs w:val="28"/>
@@ -23429,7 +23058,6 @@
         </w:rPr>
         <w:t>вкс</w:t>
       </w:r>
-      <w:proofErr w:type="spellEnd"/>
       <w:r>
         <w:rPr>
           <w:szCs w:val="28"/>
@@ -23470,7 +23098,7 @@
           <v:shape id="_x0000_i1075" type="#_x0000_t75" style="width:55.5pt;height:35.25pt" o:ole="">
             <v:imagedata r:id="rId120" o:title=""/>
           </v:shape>
-          <o:OLEObject Type="Embed" ProgID="Equation.DSMT4" ShapeID="_x0000_i1075" DrawAspect="Content" ObjectID="_1702006837" r:id="rId121"/>
+          <o:OLEObject Type="Embed" ProgID="Equation.DSMT4" ShapeID="_x0000_i1075" DrawAspect="Content" ObjectID="_1702038297" r:id="rId121"/>
         </w:object>
       </w:r>
       <w:r>
@@ -23513,7 +23141,7 @@
           <v:shape id="_x0000_i1076" type="#_x0000_t75" style="width:83.25pt;height:40.5pt" o:ole="">
             <v:imagedata r:id="rId122" o:title=""/>
           </v:shape>
-          <o:OLEObject Type="Embed" ProgID="Equation.DSMT4" ShapeID="_x0000_i1076" DrawAspect="Content" ObjectID="_1702006838" r:id="rId123"/>
+          <o:OLEObject Type="Embed" ProgID="Equation.DSMT4" ShapeID="_x0000_i1076" DrawAspect="Content" ObjectID="_1702038298" r:id="rId123"/>
         </w:object>
       </w:r>
       <w:r>
@@ -23540,7 +23168,7 @@
           <v:shape id="_x0000_i1077" type="#_x0000_t75" style="width:64.5pt;height:41.25pt" o:ole="">
             <v:imagedata r:id="rId124" o:title=""/>
           </v:shape>
-          <o:OLEObject Type="Embed" ProgID="Equation.DSMT4" ShapeID="_x0000_i1077" DrawAspect="Content" ObjectID="_1702006839" r:id="rId125"/>
+          <o:OLEObject Type="Embed" ProgID="Equation.DSMT4" ShapeID="_x0000_i1077" DrawAspect="Content" ObjectID="_1702038299" r:id="rId125"/>
         </w:object>
       </w:r>
       <w:r>
@@ -23583,7 +23211,7 @@
           <v:shape id="_x0000_i1078" type="#_x0000_t75" style="width:47.25pt;height:21pt" o:ole="">
             <v:imagedata r:id="rId126" o:title=""/>
           </v:shape>
-          <o:OLEObject Type="Embed" ProgID="Equation.DSMT4" ShapeID="_x0000_i1078" DrawAspect="Content" ObjectID="_1702006840" r:id="rId127"/>
+          <o:OLEObject Type="Embed" ProgID="Equation.DSMT4" ShapeID="_x0000_i1078" DrawAspect="Content" ObjectID="_1702038300" r:id="rId127"/>
         </w:object>
       </w:r>
       <w:r>
@@ -23626,7 +23254,7 @@
           <v:shape id="_x0000_i1079" type="#_x0000_t75" style="width:84.75pt;height:41.25pt" o:ole="">
             <v:imagedata r:id="rId128" o:title=""/>
           </v:shape>
-          <o:OLEObject Type="Embed" ProgID="Equation.DSMT4" ShapeID="_x0000_i1079" DrawAspect="Content" ObjectID="_1702006841" r:id="rId129"/>
+          <o:OLEObject Type="Embed" ProgID="Equation.DSMT4" ShapeID="_x0000_i1079" DrawAspect="Content" ObjectID="_1702038301" r:id="rId129"/>
         </w:object>
       </w:r>
       <w:r>
@@ -23653,7 +23281,7 @@
           <v:shape id="_x0000_i1080" type="#_x0000_t75" style="width:82.5pt;height:41.25pt" o:ole="">
             <v:imagedata r:id="rId130" o:title=""/>
           </v:shape>
-          <o:OLEObject Type="Embed" ProgID="Equation.DSMT4" ShapeID="_x0000_i1080" DrawAspect="Content" ObjectID="_1702006842" r:id="rId131"/>
+          <o:OLEObject Type="Embed" ProgID="Equation.DSMT4" ShapeID="_x0000_i1080" DrawAspect="Content" ObjectID="_1702038302" r:id="rId131"/>
         </w:object>
       </w:r>
       <w:r>
@@ -23767,7 +23395,7 @@
           <v:shape id="_x0000_i1081" type="#_x0000_t75" style="width:52.5pt;height:36.75pt" o:ole="">
             <v:imagedata r:id="rId132" o:title=""/>
           </v:shape>
-          <o:OLEObject Type="Embed" ProgID="Equation.DSMT4" ShapeID="_x0000_i1081" DrawAspect="Content" ObjectID="_1702006843" r:id="rId133"/>
+          <o:OLEObject Type="Embed" ProgID="Equation.DSMT4" ShapeID="_x0000_i1081" DrawAspect="Content" ObjectID="_1702038303" r:id="rId133"/>
         </w:object>
       </w:r>
       <w:r>
@@ -23867,7 +23495,7 @@
                 <v:shape id="_x0000_i1082" type="#_x0000_t75" style="width:211.5pt;height:45pt" o:ole="">
                   <v:imagedata r:id="rId134" o:title=""/>
                 </v:shape>
-                <o:OLEObject Type="Embed" ProgID="Equation.DSMT4" ShapeID="_x0000_i1082" DrawAspect="Content" ObjectID="_1702006844" r:id="rId135"/>
+                <o:OLEObject Type="Embed" ProgID="Equation.DSMT4" ShapeID="_x0000_i1082" DrawAspect="Content" ObjectID="_1702038304" r:id="rId135"/>
               </w:object>
             </w:r>
             <w:r>
@@ -23960,7 +23588,7 @@
           <v:shape id="_x0000_i1083" type="#_x0000_t75" style="width:151.5pt;height:35.25pt" o:ole="">
             <v:imagedata r:id="rId136" o:title=""/>
           </v:shape>
-          <o:OLEObject Type="Embed" ProgID="Equation.DSMT4" ShapeID="_x0000_i1083" DrawAspect="Content" ObjectID="_1702006845" r:id="rId137"/>
+          <o:OLEObject Type="Embed" ProgID="Equation.DSMT4" ShapeID="_x0000_i1083" DrawAspect="Content" ObjectID="_1702038305" r:id="rId137"/>
         </w:object>
       </w:r>
       <w:r>
@@ -23998,7 +23626,7 @@
           <v:shape id="_x0000_i1084" type="#_x0000_t75" style="width:193.5pt;height:39pt" o:ole="">
             <v:imagedata r:id="rId138" o:title=""/>
           </v:shape>
-          <o:OLEObject Type="Embed" ProgID="Equation.DSMT4" ShapeID="_x0000_i1084" DrawAspect="Content" ObjectID="_1702006846" r:id="rId139"/>
+          <o:OLEObject Type="Embed" ProgID="Equation.DSMT4" ShapeID="_x0000_i1084" DrawAspect="Content" ObjectID="_1702038306" r:id="rId139"/>
         </w:object>
       </w:r>
       <w:r>
@@ -24037,7 +23665,7 @@
           <v:shape id="_x0000_i1085" type="#_x0000_t75" style="width:220.5pt;height:42.75pt" o:ole="">
             <v:imagedata r:id="rId140" o:title=""/>
           </v:shape>
-          <o:OLEObject Type="Embed" ProgID="Equation.DSMT4" ShapeID="_x0000_i1085" DrawAspect="Content" ObjectID="_1702006847" r:id="rId141"/>
+          <o:OLEObject Type="Embed" ProgID="Equation.DSMT4" ShapeID="_x0000_i1085" DrawAspect="Content" ObjectID="_1702038307" r:id="rId141"/>
         </w:object>
       </w:r>
       <w:r>
@@ -24086,7 +23714,7 @@
           <v:shape id="_x0000_i1086" type="#_x0000_t75" style="width:347.25pt;height:58.5pt" o:ole="">
             <v:imagedata r:id="rId142" o:title=""/>
           </v:shape>
-          <o:OLEObject Type="Embed" ProgID="Equation.DSMT4" ShapeID="_x0000_i1086" DrawAspect="Content" ObjectID="_1702006848" r:id="rId143"/>
+          <o:OLEObject Type="Embed" ProgID="Equation.DSMT4" ShapeID="_x0000_i1086" DrawAspect="Content" ObjectID="_1702038308" r:id="rId143"/>
         </w:object>
       </w:r>
       <w:r>
@@ -24195,7 +23823,7 @@
                 <v:shape id="_x0000_i1087" type="#_x0000_t75" style="width:78.75pt;height:41.25pt" o:ole="">
                   <v:imagedata r:id="rId144" o:title=""/>
                 </v:shape>
-                <o:OLEObject Type="Embed" ProgID="Equation.DSMT4" ShapeID="_x0000_i1087" DrawAspect="Content" ObjectID="_1702006849" r:id="rId145"/>
+                <o:OLEObject Type="Embed" ProgID="Equation.DSMT4" ShapeID="_x0000_i1087" DrawAspect="Content" ObjectID="_1702038309" r:id="rId145"/>
               </w:object>
             </w:r>
             <w:r>
@@ -24318,7 +23946,7 @@
                 <v:shape id="_x0000_i1088" type="#_x0000_t75" style="width:84pt;height:19.5pt" o:ole="">
                   <v:imagedata r:id="rId146" o:title=""/>
                 </v:shape>
-                <o:OLEObject Type="Embed" ProgID="Equation.DSMT4" ShapeID="_x0000_i1088" DrawAspect="Content" ObjectID="_1702006850" r:id="rId147"/>
+                <o:OLEObject Type="Embed" ProgID="Equation.DSMT4" ShapeID="_x0000_i1088" DrawAspect="Content" ObjectID="_1702038310" r:id="rId147"/>
               </w:object>
             </w:r>
             <w:r>
@@ -24441,7 +24069,7 @@
                 <v:shape id="_x0000_i1089" type="#_x0000_t75" style="width:64.5pt;height:36.75pt" o:ole="">
                   <v:imagedata r:id="rId148" o:title=""/>
                 </v:shape>
-                <o:OLEObject Type="Embed" ProgID="Equation.DSMT4" ShapeID="_x0000_i1089" DrawAspect="Content" ObjectID="_1702006851" r:id="rId149"/>
+                <o:OLEObject Type="Embed" ProgID="Equation.DSMT4" ShapeID="_x0000_i1089" DrawAspect="Content" ObjectID="_1702038311" r:id="rId149"/>
               </w:object>
             </w:r>
             <w:r>
@@ -24564,7 +24192,7 @@
                 <v:shape id="_x0000_i1090" type="#_x0000_t75" style="width:97.5pt;height:43.5pt" o:ole="">
                   <v:imagedata r:id="rId150" o:title=""/>
                 </v:shape>
-                <o:OLEObject Type="Embed" ProgID="Equation.DSMT4" ShapeID="_x0000_i1090" DrawAspect="Content" ObjectID="_1702006852" r:id="rId151"/>
+                <o:OLEObject Type="Embed" ProgID="Equation.DSMT4" ShapeID="_x0000_i1090" DrawAspect="Content" ObjectID="_1702038312" r:id="rId151"/>
               </w:object>
             </w:r>
             <w:r>
@@ -24619,7 +24247,6 @@
         </w:rPr>
         <w:t xml:space="preserve">где </w:t>
       </w:r>
-      <w:proofErr w:type="spellStart"/>
       <w:r>
         <w:rPr>
           <w:i/>
@@ -24637,14 +24264,12 @@
         </w:rPr>
         <w:t>min</w:t>
       </w:r>
-      <w:proofErr w:type="spellEnd"/>
       <w:r>
         <w:rPr>
           <w:szCs w:val="28"/>
         </w:rPr>
         <w:t xml:space="preserve">, </w:t>
       </w:r>
-      <w:proofErr w:type="spellStart"/>
       <w:r>
         <w:rPr>
           <w:i/>
@@ -24662,7 +24287,6 @@
         </w:rPr>
         <w:t>min</w:t>
       </w:r>
-      <w:proofErr w:type="spellEnd"/>
       <w:r>
         <w:rPr>
           <w:szCs w:val="28"/>
@@ -24694,7 +24318,6 @@
         </w:rPr>
         <w:t>C</w:t>
       </w:r>
-      <w:proofErr w:type="spellStart"/>
       <w:r>
         <w:rPr>
           <w:szCs w:val="28"/>
@@ -24702,7 +24325,6 @@
         </w:rPr>
         <w:t>дв</w:t>
       </w:r>
-      <w:proofErr w:type="spellEnd"/>
       <w:r>
         <w:rPr>
           <w:szCs w:val="28"/>
@@ -24723,21 +24345,7 @@
           <w:szCs w:val="28"/>
         </w:rPr>
         <w:tab/>
-        <w:t>Результаты расчёта формул (</w:t>
-      </w:r>
-      <w:proofErr w:type="gramStart"/>
-      <w:r>
-        <w:rPr>
-          <w:szCs w:val="28"/>
-        </w:rPr>
-        <w:t>13 – 18</w:t>
-      </w:r>
-      <w:proofErr w:type="gramEnd"/>
-      <w:r>
-        <w:rPr>
-          <w:szCs w:val="28"/>
-        </w:rPr>
-        <w:t>) представлены в табл. 6.</w:t>
+        <w:t>Результаты расчёта формул (13 – 18) представлены в табл. 6.</w:t>
       </w:r>
     </w:p>
     <w:p>
@@ -24905,7 +24513,6 @@
               </w:rPr>
               <w:t>D</w:t>
             </w:r>
-            <w:proofErr w:type="spellStart"/>
             <w:r>
               <w:rPr>
                 <w:rFonts w:eastAsia="Times New Roman"/>
@@ -24916,7 +24523,6 @@
               </w:rPr>
               <w:t>кр</w:t>
             </w:r>
-            <w:proofErr w:type="spellEnd"/>
             <w:r>
               <w:rPr>
                 <w:rFonts w:eastAsia="Times New Roman"/>
@@ -24963,7 +24569,6 @@
               </w:rPr>
               <w:t>m</w:t>
             </w:r>
-            <w:proofErr w:type="spellStart"/>
             <w:r>
               <w:rPr>
                 <w:rFonts w:eastAsia="Times New Roman"/>
@@ -24974,7 +24579,6 @@
               </w:rPr>
               <w:t>дв0</w:t>
             </w:r>
-            <w:proofErr w:type="spellEnd"/>
             <w:r>
               <w:rPr>
                 <w:rFonts w:eastAsia="Times New Roman"/>
@@ -25021,7 +24625,6 @@
               </w:rPr>
               <w:t>m</w:t>
             </w:r>
-            <w:proofErr w:type="spellStart"/>
             <w:r>
               <w:rPr>
                 <w:rFonts w:eastAsia="Times New Roman"/>
@@ -25032,7 +24635,6 @@
               </w:rPr>
               <w:t>дв</w:t>
             </w:r>
-            <w:proofErr w:type="spellEnd"/>
             <w:r>
               <w:rPr>
                 <w:rFonts w:eastAsia="Times New Roman"/>
@@ -25077,7 +24679,6 @@
               </w:rPr>
               <w:t>α</w:t>
             </w:r>
-            <w:proofErr w:type="spellStart"/>
             <w:r>
               <w:rPr>
                 <w:rFonts w:eastAsia="Times New Roman"/>
@@ -25088,7 +24689,6 @@
               </w:rPr>
               <w:t>дв</w:t>
             </w:r>
-            <w:proofErr w:type="spellEnd"/>
           </w:p>
         </w:tc>
         <w:tc>
@@ -25126,7 +24726,6 @@
               </w:rPr>
               <w:t>l</w:t>
             </w:r>
-            <w:proofErr w:type="spellStart"/>
             <w:r>
               <w:rPr>
                 <w:rFonts w:eastAsia="Times New Roman"/>
@@ -25137,7 +24736,6 @@
               </w:rPr>
               <w:t>дв</w:t>
             </w:r>
-            <w:proofErr w:type="spellEnd"/>
             <w:r>
               <w:rPr>
                 <w:rFonts w:eastAsia="Times New Roman"/>
@@ -25182,7 +24780,6 @@
               </w:rPr>
               <w:t>C</w:t>
             </w:r>
-            <w:proofErr w:type="spellStart"/>
             <w:r>
               <w:rPr>
                 <w:rFonts w:eastAsia="Times New Roman"/>
@@ -25193,7 +24790,6 @@
               </w:rPr>
               <w:t>дв</w:t>
             </w:r>
-            <w:proofErr w:type="spellEnd"/>
           </w:p>
         </w:tc>
       </w:tr>
@@ -28102,7 +27698,6 @@
         </w:rPr>
         <w:t>m</w:t>
       </w:r>
-      <w:proofErr w:type="spellStart"/>
       <w:r>
         <w:rPr>
           <w:rFonts w:eastAsia="Times New Roman"/>
@@ -28113,7 +27708,6 @@
         </w:rPr>
         <w:t>дв</w:t>
       </w:r>
-      <w:proofErr w:type="spellEnd"/>
       <w:r>
         <w:rPr>
           <w:szCs w:val="28"/>
@@ -28131,7 +27725,6 @@
         </w:rPr>
         <w:t>l</w:t>
       </w:r>
-      <w:proofErr w:type="spellStart"/>
       <w:r>
         <w:rPr>
           <w:rFonts w:eastAsia="Times New Roman"/>
@@ -28142,7 +27735,6 @@
         </w:rPr>
         <w:t>дв</w:t>
       </w:r>
-      <w:proofErr w:type="spellEnd"/>
       <w:r>
         <w:rPr>
           <w:rFonts w:eastAsia="Times New Roman"/>
@@ -28169,7 +27761,6 @@
         </w:rPr>
         <w:t>m</w:t>
       </w:r>
-      <w:proofErr w:type="spellStart"/>
       <w:r>
         <w:rPr>
           <w:rFonts w:eastAsia="Times New Roman"/>
@@ -28180,7 +27771,6 @@
         </w:rPr>
         <w:t>дв</w:t>
       </w:r>
-      <w:proofErr w:type="spellEnd"/>
       <w:r>
         <w:rPr>
           <w:rFonts w:eastAsia="Times New Roman"/>
@@ -28201,7 +27791,6 @@
         </w:rPr>
         <w:t>l</w:t>
       </w:r>
-      <w:proofErr w:type="spellStart"/>
       <w:r>
         <w:rPr>
           <w:rFonts w:eastAsia="Times New Roman"/>
@@ -28212,7 +27801,6 @@
         </w:rPr>
         <w:t>дв</w:t>
       </w:r>
-      <w:proofErr w:type="spellEnd"/>
       <w:r>
         <w:rPr>
           <w:rFonts w:eastAsia="Times New Roman"/>
@@ -28296,7 +27884,6 @@
         </w:rPr>
         <w:t>m</w:t>
       </w:r>
-      <w:proofErr w:type="spellStart"/>
       <w:r>
         <w:rPr>
           <w:szCs w:val="28"/>
@@ -28304,7 +27891,6 @@
         </w:rPr>
         <w:t>дв</w:t>
       </w:r>
-      <w:proofErr w:type="spellEnd"/>
       <w:r>
         <w:rPr>
           <w:szCs w:val="28"/>
@@ -28342,7 +27928,6 @@
         </w:rPr>
         <w:t>l</w:t>
       </w:r>
-      <w:proofErr w:type="spellStart"/>
       <w:r>
         <w:rPr>
           <w:szCs w:val="28"/>
@@ -28350,7 +27935,6 @@
         </w:rPr>
         <w:t>дв</w:t>
       </w:r>
-      <w:proofErr w:type="spellEnd"/>
       <w:r>
         <w:rPr>
           <w:szCs w:val="28"/>
@@ -28452,7 +28036,6 @@
         </w:rPr>
         <w:t>m</w:t>
       </w:r>
-      <w:proofErr w:type="spellStart"/>
       <w:r>
         <w:rPr>
           <w:szCs w:val="28"/>
@@ -28460,7 +28043,6 @@
         </w:rPr>
         <w:t>дв</w:t>
       </w:r>
-      <w:proofErr w:type="spellEnd"/>
       <w:r>
         <w:rPr>
           <w:szCs w:val="28"/>
@@ -28476,7 +28058,6 @@
         </w:rPr>
         <w:t>l</w:t>
       </w:r>
-      <w:proofErr w:type="spellStart"/>
       <w:r>
         <w:rPr>
           <w:szCs w:val="28"/>
@@ -28484,7 +28065,6 @@
         </w:rPr>
         <w:t>дв</w:t>
       </w:r>
-      <w:proofErr w:type="spellEnd"/>
       <w:r>
         <w:rPr>
           <w:szCs w:val="28"/>
@@ -30217,10 +29797,10 @@
                 <w:lang w:eastAsia="en-US"/>
               </w:rPr>
               <w:object w:dxaOrig="3015" w:dyaOrig="705" w14:anchorId="20007549">
-                <v:shape id="_x0000_i1095" type="#_x0000_t75" style="width:150.75pt;height:35.25pt" o:ole="">
+                <v:shape id="_x0000_i1091" type="#_x0000_t75" style="width:150.75pt;height:35.25pt" o:ole="">
                   <v:imagedata r:id="rId155" o:title=""/>
                 </v:shape>
-                <o:OLEObject Type="Embed" ProgID="Equation.DSMT4" ShapeID="_x0000_i1095" DrawAspect="Content" ObjectID="_1702006853" r:id="rId156"/>
+                <o:OLEObject Type="Embed" ProgID="Equation.DSMT4" ShapeID="_x0000_i1091" DrawAspect="Content" ObjectID="_1702038313" r:id="rId156"/>
               </w:object>
             </w:r>
             <w:r>
@@ -30337,10 +29917,10 @@
                 <w:lang w:eastAsia="en-US"/>
               </w:rPr>
               <w:object w:dxaOrig="4320" w:dyaOrig="420" w14:anchorId="11452F86">
-                <v:shape id="_x0000_i1091" type="#_x0000_t75" style="width:3in;height:21pt" o:ole="">
+                <v:shape id="_x0000_i1092" type="#_x0000_t75" style="width:3in;height:21pt" o:ole="">
                   <v:imagedata r:id="rId157" o:title=""/>
                 </v:shape>
-                <o:OLEObject Type="Embed" ProgID="Equation.DSMT4" ShapeID="_x0000_i1091" DrawAspect="Content" ObjectID="_1702006854" r:id="rId158"/>
+                <o:OLEObject Type="Embed" ProgID="Equation.DSMT4" ShapeID="_x0000_i1092" DrawAspect="Content" ObjectID="_1702038314" r:id="rId158"/>
               </w:object>
             </w:r>
             <w:r>
@@ -30393,21 +29973,7 @@
           <w:szCs w:val="28"/>
         </w:rPr>
         <w:tab/>
-        <w:t>Результаты расчёта формул (</w:t>
-      </w:r>
-      <w:proofErr w:type="gramStart"/>
-      <w:r>
-        <w:rPr>
-          <w:szCs w:val="28"/>
-        </w:rPr>
-        <w:t>19 – 23</w:t>
-      </w:r>
-      <w:proofErr w:type="gramEnd"/>
-      <w:r>
-        <w:rPr>
-          <w:szCs w:val="28"/>
-        </w:rPr>
-        <w:t>) представлены на рис. 6.</w:t>
+        <w:t>Результаты расчёта формул (19 – 23) представлены на рис. 6.</w:t>
       </w:r>
     </w:p>
     <w:p>
@@ -30416,18 +29982,18 @@
         <w:jc w:val="center"/>
         <w:rPr>
           <w:szCs w:val="28"/>
+          <w:lang w:val="en-US"/>
         </w:rPr>
       </w:pPr>
       <w:r>
         <w:rPr>
           <w:noProof/>
-          <w:szCs w:val="28"/>
         </w:rPr>
         <w:drawing>
-          <wp:inline distT="0" distB="0" distL="0" distR="0" wp14:anchorId="263CDE9B" wp14:editId="418C5178">
-            <wp:extent cx="5029200" cy="3390900"/>
-            <wp:effectExtent l="0" t="0" r="0" b="0"/>
-            <wp:docPr id="2" name="Рисунок 2"/>
+          <wp:inline distT="0" distB="0" distL="0" distR="0" wp14:anchorId="44D2D731" wp14:editId="679639C1">
+            <wp:extent cx="4924425" cy="3352800"/>
+            <wp:effectExtent l="0" t="0" r="9525" b="0"/>
+            <wp:docPr id="8" name="Рисунок 8"/>
             <wp:cNvGraphicFramePr>
               <a:graphicFrameLocks xmlns:a="http://schemas.openxmlformats.org/drawingml/2006/main" noChangeAspect="1"/>
             </wp:cNvGraphicFramePr>
@@ -30435,36 +30001,23 @@
               <a:graphicData uri="http://schemas.openxmlformats.org/drawingml/2006/picture">
                 <pic:pic xmlns:pic="http://schemas.openxmlformats.org/drawingml/2006/picture">
                   <pic:nvPicPr>
-                    <pic:cNvPr id="0" name="Рисунок 8"/>
-                    <pic:cNvPicPr>
-                      <a:picLocks noChangeAspect="1" noChangeArrowheads="1"/>
-                    </pic:cNvPicPr>
+                    <pic:cNvPr id="1" name=""/>
+                    <pic:cNvPicPr/>
                   </pic:nvPicPr>
                   <pic:blipFill>
-                    <a:blip r:embed="rId159" cstate="print">
-                      <a:extLst>
-                        <a:ext uri="{28A0092B-C50C-407E-A947-70E740481C1C}">
-                          <a14:useLocalDpi xmlns:a14="http://schemas.microsoft.com/office/drawing/2010/main" val="0"/>
-                        </a:ext>
-                      </a:extLst>
-                    </a:blip>
-                    <a:srcRect/>
+                    <a:blip r:embed="rId159"/>
                     <a:stretch>
                       <a:fillRect/>
                     </a:stretch>
                   </pic:blipFill>
-                  <pic:spPr bwMode="auto">
+                  <pic:spPr>
                     <a:xfrm>
                       <a:off x="0" y="0"/>
-                      <a:ext cx="5029200" cy="3390900"/>
+                      <a:ext cx="4924425" cy="3352800"/>
                     </a:xfrm>
                     <a:prstGeom prst="rect">
                       <a:avLst/>
                     </a:prstGeom>
-                    <a:noFill/>
-                    <a:ln>
-                      <a:noFill/>
-                    </a:ln>
                   </pic:spPr>
                 </pic:pic>
               </a:graphicData>
@@ -30538,9 +30091,8 @@
         <w:pStyle w:val="1"/>
         <w:numPr>
           <w:ilvl w:val="0"/>
-          <w:numId w:val="16"/>
+          <w:numId w:val="17"/>
         </w:numPr>
-        <w:ind w:left="0" w:firstLine="0"/>
       </w:pPr>
       <w:bookmarkStart w:id="2" w:name="_Toc91166860"/>
       <w:r>
@@ -30648,23 +30200,7 @@
           <w:rFonts w:eastAsiaTheme="minorEastAsia"/>
           <w:szCs w:val="28"/>
         </w:rPr>
-        <w:t xml:space="preserve">Рис. 7. Зерно </w:t>
-      </w:r>
-      <w:proofErr w:type="spellStart"/>
-      <w:r>
-        <w:rPr>
-          <w:rFonts w:eastAsiaTheme="minorEastAsia"/>
-          <w:szCs w:val="28"/>
-        </w:rPr>
-        <w:t>воспламенительного</w:t>
-      </w:r>
-      <w:proofErr w:type="spellEnd"/>
-      <w:r>
-        <w:rPr>
-          <w:rFonts w:eastAsiaTheme="minorEastAsia"/>
-          <w:szCs w:val="28"/>
-        </w:rPr>
-        <w:t xml:space="preserve"> состава</w:t>
+        <w:t>Рис. 7. Зерно воспламенительного состава</w:t>
       </w:r>
     </w:p>
     <w:p>
@@ -31006,10 +30542,10 @@
           <w:szCs w:val="28"/>
         </w:rPr>
         <w:object w:dxaOrig="4770" w:dyaOrig="6495" w14:anchorId="3FBAA83A">
-          <v:shape id="_x0000_i1098" type="#_x0000_t75" style="width:238.5pt;height:324.75pt" o:ole="">
+          <v:shape id="_x0000_i1093" type="#_x0000_t75" style="width:238.5pt;height:324.75pt" o:ole="">
             <v:imagedata r:id="rId161" o:title=""/>
           </v:shape>
-          <o:OLEObject Type="Embed" ProgID="Equation.DSMT4" ShapeID="_x0000_i1098" DrawAspect="Content" ObjectID="_1702006855" r:id="rId162"/>
+          <o:OLEObject Type="Embed" ProgID="Equation.DSMT4" ShapeID="_x0000_i1093" DrawAspect="Content" ObjectID="_1702038315" r:id="rId162"/>
         </w:object>
       </w:r>
     </w:p>
@@ -31051,10 +30587,10 @@
           <w:szCs w:val="28"/>
         </w:rPr>
         <w:object w:dxaOrig="6255" w:dyaOrig="495" w14:anchorId="76D47E00">
-          <v:shape id="_x0000_i1099" type="#_x0000_t75" style="width:312.75pt;height:24.75pt" o:ole="">
+          <v:shape id="_x0000_i1094" type="#_x0000_t75" style="width:312.75pt;height:24.75pt" o:ole="">
             <v:imagedata r:id="rId163" o:title=""/>
           </v:shape>
-          <o:OLEObject Type="Embed" ProgID="Equation.DSMT4" ShapeID="_x0000_i1099" DrawAspect="Content" ObjectID="_1702006856" r:id="rId164"/>
+          <o:OLEObject Type="Embed" ProgID="Equation.DSMT4" ShapeID="_x0000_i1094" DrawAspect="Content" ObjectID="_1702038316" r:id="rId164"/>
         </w:object>
       </w:r>
       <w:r>
@@ -31080,10 +30616,10 @@
           <w:szCs w:val="28"/>
         </w:rPr>
         <w:object w:dxaOrig="4590" w:dyaOrig="855" w14:anchorId="50F2CA66">
-          <v:shape id="_x0000_i1100" type="#_x0000_t75" style="width:229.5pt;height:42.75pt" o:ole="">
+          <v:shape id="_x0000_i1095" type="#_x0000_t75" style="width:229.5pt;height:42.75pt" o:ole="">
             <v:imagedata r:id="rId165" o:title=""/>
           </v:shape>
-          <o:OLEObject Type="Embed" ProgID="Equation.DSMT4" ShapeID="_x0000_i1100" DrawAspect="Content" ObjectID="_1702006857" r:id="rId166"/>
+          <o:OLEObject Type="Embed" ProgID="Equation.DSMT4" ShapeID="_x0000_i1095" DrawAspect="Content" ObjectID="_1702038317" r:id="rId166"/>
         </w:object>
       </w:r>
       <w:r>
@@ -31106,21 +30642,7 @@
           <w:szCs w:val="28"/>
         </w:rPr>
         <w:tab/>
-        <w:t xml:space="preserve">Индекс «в» соответствует параметрам </w:t>
-      </w:r>
-      <w:proofErr w:type="spellStart"/>
-      <w:r>
-        <w:rPr>
-          <w:szCs w:val="28"/>
-        </w:rPr>
-        <w:t>воспламенительного</w:t>
-      </w:r>
-      <w:proofErr w:type="spellEnd"/>
-      <w:r>
-        <w:rPr>
-          <w:szCs w:val="28"/>
-        </w:rPr>
-        <w:t xml:space="preserve"> состава и его продуктов сгорания, индекс «т» - параметрам ТРТ, индекс «1» - параметрам продуктам сгорания ТРТ.</w:t>
+        <w:t>Индекс «в» соответствует параметрам воспламенительного состава и его продуктов сгорания, индекс «т» - параметрам ТРТ, индекс «1» - параметрам продуктам сгорания ТРТ.</w:t>
       </w:r>
     </w:p>
     <w:p>
@@ -31156,10 +30678,10 @@
           <w:szCs w:val="28"/>
         </w:rPr>
         <w:object w:dxaOrig="2640" w:dyaOrig="585" w14:anchorId="0D4B8366">
-          <v:shape id="_x0000_i1101" type="#_x0000_t75" style="width:132pt;height:29.25pt" o:ole="">
+          <v:shape id="_x0000_i1096" type="#_x0000_t75" style="width:132pt;height:29.25pt" o:ole="">
             <v:imagedata r:id="rId167" o:title=""/>
           </v:shape>
-          <o:OLEObject Type="Embed" ProgID="Equation.DSMT4" ShapeID="_x0000_i1101" DrawAspect="Content" ObjectID="_1702006858" r:id="rId168"/>
+          <o:OLEObject Type="Embed" ProgID="Equation.DSMT4" ShapeID="_x0000_i1096" DrawAspect="Content" ObjectID="_1702038318" r:id="rId168"/>
         </w:object>
       </w:r>
       <w:r>
@@ -31186,10 +30708,10 @@
           <w:szCs w:val="28"/>
         </w:rPr>
         <w:object w:dxaOrig="1950" w:dyaOrig="420" w14:anchorId="24FC9974">
-          <v:shape id="_x0000_i1102" type="#_x0000_t75" style="width:97.5pt;height:21pt" o:ole="">
+          <v:shape id="_x0000_i1097" type="#_x0000_t75" style="width:97.5pt;height:21pt" o:ole="">
             <v:imagedata r:id="rId169" o:title=""/>
           </v:shape>
-          <o:OLEObject Type="Embed" ProgID="Equation.DSMT4" ShapeID="_x0000_i1102" DrawAspect="Content" ObjectID="_1702006859" r:id="rId170"/>
+          <o:OLEObject Type="Embed" ProgID="Equation.DSMT4" ShapeID="_x0000_i1097" DrawAspect="Content" ObjectID="_1702038319" r:id="rId170"/>
         </w:object>
       </w:r>
       <w:r>
@@ -31204,10 +30726,10 @@
           <w:szCs w:val="28"/>
         </w:rPr>
         <w:object w:dxaOrig="2910" w:dyaOrig="495" w14:anchorId="0997AFDD">
-          <v:shape id="_x0000_i1103" type="#_x0000_t75" style="width:145.5pt;height:24.75pt" o:ole="">
+          <v:shape id="_x0000_i1098" type="#_x0000_t75" style="width:145.5pt;height:24.75pt" o:ole="">
             <v:imagedata r:id="rId171" o:title=""/>
           </v:shape>
-          <o:OLEObject Type="Embed" ProgID="Equation.DSMT4" ShapeID="_x0000_i1103" DrawAspect="Content" ObjectID="_1702006860" r:id="rId172"/>
+          <o:OLEObject Type="Embed" ProgID="Equation.DSMT4" ShapeID="_x0000_i1098" DrawAspect="Content" ObjectID="_1702038320" r:id="rId172"/>
         </w:object>
       </w:r>
       <w:r>
@@ -31309,10 +30831,10 @@
           <w:szCs w:val="28"/>
         </w:rPr>
         <w:object w:dxaOrig="1050" w:dyaOrig="360" w14:anchorId="1B427805">
-          <v:shape id="_x0000_i1104" type="#_x0000_t75" style="width:52.5pt;height:18pt" o:ole="">
+          <v:shape id="_x0000_i1099" type="#_x0000_t75" style="width:52.5pt;height:18pt" o:ole="">
             <v:imagedata r:id="rId173" o:title=""/>
           </v:shape>
-          <o:OLEObject Type="Embed" ProgID="Equation.DSMT4" ShapeID="_x0000_i1104" DrawAspect="Content" ObjectID="_1702006861" r:id="rId174"/>
+          <o:OLEObject Type="Embed" ProgID="Equation.DSMT4" ShapeID="_x0000_i1099" DrawAspect="Content" ObjectID="_1702038321" r:id="rId174"/>
         </w:object>
       </w:r>
       <w:r>
@@ -31359,10 +30881,10 @@
           <w:szCs w:val="28"/>
         </w:rPr>
         <w:object w:dxaOrig="1230" w:dyaOrig="855" w14:anchorId="60031D46">
-          <v:shape id="_x0000_i1105" type="#_x0000_t75" style="width:61.5pt;height:42.75pt" o:ole="">
+          <v:shape id="_x0000_i1100" type="#_x0000_t75" style="width:61.5pt;height:42.75pt" o:ole="">
             <v:imagedata r:id="rId175" o:title=""/>
           </v:shape>
-          <o:OLEObject Type="Embed" ProgID="Equation.DSMT4" ShapeID="_x0000_i1105" DrawAspect="Content" ObjectID="_1702006862" r:id="rId176"/>
+          <o:OLEObject Type="Embed" ProgID="Equation.DSMT4" ShapeID="_x0000_i1100" DrawAspect="Content" ObjectID="_1702038322" r:id="rId176"/>
         </w:object>
       </w:r>
       <w:r>
@@ -31408,10 +30930,10 @@
           <w:szCs w:val="28"/>
         </w:rPr>
         <w:object w:dxaOrig="3690" w:dyaOrig="990" w14:anchorId="7286EEE1">
-          <v:shape id="_x0000_i1106" type="#_x0000_t75" style="width:184.5pt;height:49.5pt" o:ole="">
+          <v:shape id="_x0000_i1101" type="#_x0000_t75" style="width:184.5pt;height:49.5pt" o:ole="">
             <v:imagedata r:id="rId177" o:title=""/>
           </v:shape>
-          <o:OLEObject Type="Embed" ProgID="Equation.DSMT4" ShapeID="_x0000_i1106" DrawAspect="Content" ObjectID="_1702006863" r:id="rId178"/>
+          <o:OLEObject Type="Embed" ProgID="Equation.DSMT4" ShapeID="_x0000_i1101" DrawAspect="Content" ObjectID="_1702038323" r:id="rId178"/>
         </w:object>
       </w:r>
       <w:r>
@@ -31435,7 +30957,6 @@
         </w:rPr>
         <w:t xml:space="preserve">где </w:t>
       </w:r>
-      <w:proofErr w:type="spellStart"/>
       <w:r>
         <w:rPr>
           <w:i/>
@@ -31455,14 +30976,12 @@
         </w:rPr>
         <w:t>ref</w:t>
       </w:r>
-      <w:proofErr w:type="spellEnd"/>
       <w:r>
         <w:rPr>
           <w:szCs w:val="28"/>
         </w:rPr>
         <w:t xml:space="preserve"> соответствует заданному закону горения ТРТ, </w:t>
       </w:r>
-      <w:proofErr w:type="spellStart"/>
       <w:r>
         <w:rPr>
           <w:i/>
@@ -31482,7 +31001,6 @@
         </w:rPr>
         <w:t>ref</w:t>
       </w:r>
-      <w:proofErr w:type="spellEnd"/>
       <w:r>
         <w:rPr>
           <w:szCs w:val="28"/>
@@ -31508,21 +31026,7 @@
         <w:rPr>
           <w:szCs w:val="28"/>
         </w:rPr>
-        <w:t xml:space="preserve">скорость горения </w:t>
-      </w:r>
-      <w:proofErr w:type="spellStart"/>
-      <w:r>
-        <w:rPr>
-          <w:szCs w:val="28"/>
-        </w:rPr>
-        <w:t>воспламенительного</w:t>
-      </w:r>
-      <w:proofErr w:type="spellEnd"/>
-      <w:r>
-        <w:rPr>
-          <w:szCs w:val="28"/>
-        </w:rPr>
-        <w:t xml:space="preserve"> состава</w:t>
+        <w:t>скорость горения воспламенительного состава</w:t>
       </w:r>
     </w:p>
     <w:p>
@@ -31540,10 +31044,10 @@
           <w:szCs w:val="28"/>
         </w:rPr>
         <w:object w:dxaOrig="4200" w:dyaOrig="990" w14:anchorId="3D870F85">
-          <v:shape id="_x0000_i1107" type="#_x0000_t75" style="width:210pt;height:49.5pt" o:ole="">
+          <v:shape id="_x0000_i1102" type="#_x0000_t75" style="width:210pt;height:49.5pt" o:ole="">
             <v:imagedata r:id="rId179" o:title=""/>
           </v:shape>
-          <o:OLEObject Type="Embed" ProgID="Equation.DSMT4" ShapeID="_x0000_i1107" DrawAspect="Content" ObjectID="_1702006864" r:id="rId180"/>
+          <o:OLEObject Type="Embed" ProgID="Equation.DSMT4" ShapeID="_x0000_i1102" DrawAspect="Content" ObjectID="_1702038324" r:id="rId180"/>
         </w:object>
       </w:r>
       <w:r>
@@ -31572,21 +31076,7 @@
         <w:rPr>
           <w:szCs w:val="28"/>
         </w:rPr>
-        <w:t xml:space="preserve">секундный </w:t>
-      </w:r>
-      <w:proofErr w:type="spellStart"/>
-      <w:r>
-        <w:rPr>
-          <w:szCs w:val="28"/>
-        </w:rPr>
-        <w:t>массоприход</w:t>
-      </w:r>
-      <w:proofErr w:type="spellEnd"/>
-      <w:r>
-        <w:rPr>
-          <w:szCs w:val="28"/>
-        </w:rPr>
-        <w:t xml:space="preserve"> при сгорании основного заряда</w:t>
+        <w:t>секундный массоприход при сгорании основного заряда</w:t>
       </w:r>
     </w:p>
     <w:p>
@@ -31604,10 +31094,10 @@
           <w:szCs w:val="28"/>
         </w:rPr>
         <w:object w:dxaOrig="3930" w:dyaOrig="465" w14:anchorId="016B3CCF">
-          <v:shape id="_x0000_i1108" type="#_x0000_t75" style="width:196.5pt;height:23.25pt" o:ole="">
+          <v:shape id="_x0000_i1103" type="#_x0000_t75" style="width:196.5pt;height:23.25pt" o:ole="">
             <v:imagedata r:id="rId181" o:title=""/>
           </v:shape>
-          <o:OLEObject Type="Embed" ProgID="Equation.DSMT4" ShapeID="_x0000_i1108" DrawAspect="Content" ObjectID="_1702006865" r:id="rId182"/>
+          <o:OLEObject Type="Embed" ProgID="Equation.DSMT4" ShapeID="_x0000_i1103" DrawAspect="Content" ObjectID="_1702038325" r:id="rId182"/>
         </w:object>
       </w:r>
       <w:r>
@@ -31648,10 +31138,10 @@
           <w:szCs w:val="28"/>
         </w:rPr>
         <w:object w:dxaOrig="4905" w:dyaOrig="1020" w14:anchorId="0A087C5D">
-          <v:shape id="_x0000_i1109" type="#_x0000_t75" style="width:245.25pt;height:51pt" o:ole="">
+          <v:shape id="_x0000_i1104" type="#_x0000_t75" style="width:245.25pt;height:51pt" o:ole="">
             <v:imagedata r:id="rId114" o:title=""/>
           </v:shape>
-          <o:OLEObject Type="Embed" ProgID="Equation.DSMT4" ShapeID="_x0000_i1109" DrawAspect="Content" ObjectID="_1702006866" r:id="rId183"/>
+          <o:OLEObject Type="Embed" ProgID="Equation.DSMT4" ShapeID="_x0000_i1104" DrawAspect="Content" ObjectID="_1702038326" r:id="rId183"/>
         </w:object>
       </w:r>
       <w:r>
@@ -31714,35 +31204,7 @@
         <w:rPr>
           <w:szCs w:val="28"/>
         </w:rPr>
-        <w:t xml:space="preserve">секундный </w:t>
-      </w:r>
-      <w:proofErr w:type="spellStart"/>
-      <w:r>
-        <w:rPr>
-          <w:szCs w:val="28"/>
-        </w:rPr>
-        <w:t>массоприход</w:t>
-      </w:r>
-      <w:proofErr w:type="spellEnd"/>
-      <w:r>
-        <w:rPr>
-          <w:szCs w:val="28"/>
-        </w:rPr>
-        <w:t xml:space="preserve"> при сгорании </w:t>
-      </w:r>
-      <w:proofErr w:type="spellStart"/>
-      <w:r>
-        <w:rPr>
-          <w:szCs w:val="28"/>
-        </w:rPr>
-        <w:t>восаламенительного</w:t>
-      </w:r>
-      <w:proofErr w:type="spellEnd"/>
-      <w:r>
-        <w:rPr>
-          <w:szCs w:val="28"/>
-        </w:rPr>
-        <w:t xml:space="preserve"> состава</w:t>
+        <w:t>секундный массоприход при сгорании восаламенительного состава</w:t>
       </w:r>
     </w:p>
     <w:p>
@@ -31760,10 +31222,10 @@
           <w:szCs w:val="28"/>
         </w:rPr>
         <w:object w:dxaOrig="3150" w:dyaOrig="420" w14:anchorId="0297A0E1">
-          <v:shape id="_x0000_i1110" type="#_x0000_t75" style="width:157.5pt;height:21pt" o:ole="">
+          <v:shape id="_x0000_i1105" type="#_x0000_t75" style="width:157.5pt;height:21pt" o:ole="">
             <v:imagedata r:id="rId184" o:title=""/>
           </v:shape>
-          <o:OLEObject Type="Embed" ProgID="Equation.DSMT4" ShapeID="_x0000_i1110" DrawAspect="Content" ObjectID="_1702006867" r:id="rId185"/>
+          <o:OLEObject Type="Embed" ProgID="Equation.DSMT4" ShapeID="_x0000_i1105" DrawAspect="Content" ObjectID="_1702038327" r:id="rId185"/>
         </w:object>
       </w:r>
       <w:r>
@@ -31810,10 +31272,10 @@
           <w:szCs w:val="28"/>
         </w:rPr>
         <w:object w:dxaOrig="6000" w:dyaOrig="2265" w14:anchorId="0E039359">
-          <v:shape id="_x0000_i1111" type="#_x0000_t75" style="width:300pt;height:113.25pt" o:ole="">
+          <v:shape id="_x0000_i1106" type="#_x0000_t75" style="width:300pt;height:113.25pt" o:ole="">
             <v:imagedata r:id="rId186" o:title=""/>
           </v:shape>
-          <o:OLEObject Type="Embed" ProgID="Equation.DSMT4" ShapeID="_x0000_i1111" DrawAspect="Content" ObjectID="_1702006868" r:id="rId187"/>
+          <o:OLEObject Type="Embed" ProgID="Equation.DSMT4" ShapeID="_x0000_i1106" DrawAspect="Content" ObjectID="_1702038328" r:id="rId187"/>
         </w:object>
       </w:r>
       <w:r>
@@ -31842,21 +31304,7 @@
         <w:rPr>
           <w:szCs w:val="28"/>
         </w:rPr>
-        <w:t xml:space="preserve">число Рейнольдса для случая течения продуктов сгорания </w:t>
-      </w:r>
-      <w:proofErr w:type="spellStart"/>
-      <w:r>
-        <w:rPr>
-          <w:szCs w:val="28"/>
-        </w:rPr>
-        <w:t>воспламенительного</w:t>
-      </w:r>
-      <w:proofErr w:type="spellEnd"/>
-      <w:r>
-        <w:rPr>
-          <w:szCs w:val="28"/>
-        </w:rPr>
-        <w:t xml:space="preserve"> состава по каналу заряда</w:t>
+        <w:t>число Рейнольдса для случая течения продуктов сгорания воспламенительного состава по каналу заряда</w:t>
       </w:r>
     </w:p>
     <w:p>
@@ -31873,10 +31321,10 @@
           <w:szCs w:val="28"/>
         </w:rPr>
         <w:object w:dxaOrig="1590" w:dyaOrig="825" w14:anchorId="3A3870A0">
-          <v:shape id="_x0000_i1112" type="#_x0000_t75" style="width:79.5pt;height:41.25pt" o:ole="">
+          <v:shape id="_x0000_i1107" type="#_x0000_t75" style="width:79.5pt;height:41.25pt" o:ole="">
             <v:imagedata r:id="rId188" o:title=""/>
           </v:shape>
-          <o:OLEObject Type="Embed" ProgID="Equation.DSMT4" ShapeID="_x0000_i1112" DrawAspect="Content" ObjectID="_1702006869" r:id="rId189"/>
+          <o:OLEObject Type="Embed" ProgID="Equation.DSMT4" ShapeID="_x0000_i1107" DrawAspect="Content" ObjectID="_1702038329" r:id="rId189"/>
         </w:object>
       </w:r>
       <w:r>
@@ -31916,10 +31364,10 @@
           <w:szCs w:val="28"/>
         </w:rPr>
         <w:object w:dxaOrig="1185" w:dyaOrig="780" w14:anchorId="22456E33">
-          <v:shape id="_x0000_i1113" type="#_x0000_t75" style="width:59.25pt;height:39pt" o:ole="">
+          <v:shape id="_x0000_i1108" type="#_x0000_t75" style="width:59.25pt;height:39pt" o:ole="">
             <v:imagedata r:id="rId190" o:title=""/>
           </v:shape>
-          <o:OLEObject Type="Embed" ProgID="Equation.DSMT4" ShapeID="_x0000_i1113" DrawAspect="Content" ObjectID="_1702006870" r:id="rId191"/>
+          <o:OLEObject Type="Embed" ProgID="Equation.DSMT4" ShapeID="_x0000_i1108" DrawAspect="Content" ObjectID="_1702038330" r:id="rId191"/>
         </w:object>
       </w:r>
       <w:r>
@@ -31966,10 +31414,10 @@
           <w:szCs w:val="28"/>
         </w:rPr>
         <w:object w:dxaOrig="2460" w:dyaOrig="420" w14:anchorId="5CA16202">
-          <v:shape id="_x0000_i1114" type="#_x0000_t75" style="width:123pt;height:21pt" o:ole="">
+          <v:shape id="_x0000_i1109" type="#_x0000_t75" style="width:123pt;height:21pt" o:ole="">
             <v:imagedata r:id="rId192" o:title=""/>
           </v:shape>
-          <o:OLEObject Type="Embed" ProgID="Equation.DSMT4" ShapeID="_x0000_i1114" DrawAspect="Content" ObjectID="_1702006871" r:id="rId193"/>
+          <o:OLEObject Type="Embed" ProgID="Equation.DSMT4" ShapeID="_x0000_i1109" DrawAspect="Content" ObjectID="_1702038331" r:id="rId193"/>
         </w:object>
       </w:r>
       <w:r>
@@ -31992,35 +31440,7 @@
         <w:rPr>
           <w:szCs w:val="28"/>
         </w:rPr>
-        <w:t xml:space="preserve">где число Прандтля определяется по характеристикам продуктов </w:t>
-      </w:r>
-      <w:proofErr w:type="spellStart"/>
-      <w:r>
-        <w:rPr>
-          <w:szCs w:val="28"/>
-        </w:rPr>
-        <w:t>сгораия</w:t>
-      </w:r>
-      <w:proofErr w:type="spellEnd"/>
-      <w:r>
-        <w:rPr>
-          <w:szCs w:val="28"/>
-        </w:rPr>
-        <w:t xml:space="preserve"> </w:t>
-      </w:r>
-      <w:proofErr w:type="spellStart"/>
-      <w:r>
-        <w:rPr>
-          <w:szCs w:val="28"/>
-        </w:rPr>
-        <w:t>воспламенительного</w:t>
-      </w:r>
-      <w:proofErr w:type="spellEnd"/>
-      <w:r>
-        <w:rPr>
-          <w:szCs w:val="28"/>
-        </w:rPr>
-        <w:t xml:space="preserve"> состава;</w:t>
+        <w:t>где число Прандтля определяется по характеристикам продуктов сгораия воспламенительного состава;</w:t>
       </w:r>
     </w:p>
     <w:p>
@@ -32050,7 +31470,6 @@
         <w:jc w:val="center"/>
         <w:rPr>
           <w:szCs w:val="28"/>
-          <w:lang w:val="en-US"/>
         </w:rPr>
       </w:pPr>
       <w:r>
@@ -32059,16 +31478,15 @@
           <w:szCs w:val="28"/>
         </w:rPr>
         <w:object w:dxaOrig="3240" w:dyaOrig="750" w14:anchorId="3639CB82">
-          <v:shape id="_x0000_i1115" type="#_x0000_t75" style="width:162pt;height:37.5pt" o:ole="">
+          <v:shape id="_x0000_i1110" type="#_x0000_t75" style="width:162pt;height:37.5pt" o:ole="">
             <v:imagedata r:id="rId194" o:title=""/>
           </v:shape>
-          <o:OLEObject Type="Embed" ProgID="Equation.DSMT4" ShapeID="_x0000_i1115" DrawAspect="Content" ObjectID="_1702006872" r:id="rId195"/>
+          <o:OLEObject Type="Embed" ProgID="Equation.DSMT4" ShapeID="_x0000_i1110" DrawAspect="Content" ObjectID="_1702038332" r:id="rId195"/>
         </w:object>
       </w:r>
       <w:r>
         <w:rPr>
           <w:szCs w:val="28"/>
-          <w:lang w:val="en-US"/>
         </w:rPr>
         <w:t>.</w:t>
       </w:r>
@@ -32086,21 +31504,7 @@
           <w:szCs w:val="28"/>
         </w:rPr>
         <w:tab/>
-        <w:t xml:space="preserve">Масса </w:t>
-      </w:r>
-      <w:proofErr w:type="spellStart"/>
-      <w:r>
-        <w:rPr>
-          <w:szCs w:val="28"/>
-        </w:rPr>
-        <w:t>воспламенительного</w:t>
-      </w:r>
-      <w:proofErr w:type="spellEnd"/>
-      <w:r>
-        <w:rPr>
-          <w:szCs w:val="28"/>
-        </w:rPr>
-        <w:t xml:space="preserve"> состава рассчитывается при </w:t>
+        <w:t xml:space="preserve">Масса воспламенительного состава рассчитывается при </w:t>
       </w:r>
       <w:r>
         <w:rPr>
@@ -32122,21 +31526,7 @@
         <w:rPr>
           <w:szCs w:val="28"/>
         </w:rPr>
-        <w:t xml:space="preserve"> = 223,15 К, </w:t>
-      </w:r>
-      <w:proofErr w:type="gramStart"/>
-      <w:r>
-        <w:rPr>
-          <w:szCs w:val="28"/>
-        </w:rPr>
-        <w:t>т.к.</w:t>
-      </w:r>
-      <w:proofErr w:type="gramEnd"/>
-      <w:r>
-        <w:rPr>
-          <w:szCs w:val="28"/>
-        </w:rPr>
-        <w:t xml:space="preserve"> эта температура наиболее неблагоприятна для воспламенения</w:t>
+        <w:t xml:space="preserve"> = 223,15 К, т.к. эта температура наиболее неблагоприятна для воспламенения</w:t>
       </w:r>
     </w:p>
     <w:p>
@@ -32153,10 +31543,10 @@
           <w:szCs w:val="28"/>
         </w:rPr>
         <w:object w:dxaOrig="2850" w:dyaOrig="825" w14:anchorId="6240F977">
-          <v:shape id="_x0000_i1116" type="#_x0000_t75" style="width:142.5pt;height:41.25pt" o:ole="">
+          <v:shape id="_x0000_i1111" type="#_x0000_t75" style="width:142.5pt;height:41.25pt" o:ole="">
             <v:imagedata r:id="rId196" o:title=""/>
           </v:shape>
-          <o:OLEObject Type="Embed" ProgID="Equation.DSMT4" ShapeID="_x0000_i1116" DrawAspect="Content" ObjectID="_1702006873" r:id="rId197"/>
+          <o:OLEObject Type="Embed" ProgID="Equation.DSMT4" ShapeID="_x0000_i1111" DrawAspect="Content" ObjectID="_1702038333" r:id="rId197"/>
         </w:object>
       </w:r>
       <w:r>
@@ -32195,10 +31585,10 @@
           <w:szCs w:val="28"/>
         </w:rPr>
         <w:object w:dxaOrig="3150" w:dyaOrig="780" w14:anchorId="71AF2FC1">
-          <v:shape id="_x0000_i1117" type="#_x0000_t75" style="width:157.5pt;height:39pt" o:ole="">
+          <v:shape id="_x0000_i1112" type="#_x0000_t75" style="width:157.5pt;height:39pt" o:ole="">
             <v:imagedata r:id="rId198" o:title=""/>
           </v:shape>
-          <o:OLEObject Type="Embed" ProgID="Equation.DSMT4" ShapeID="_x0000_i1117" DrawAspect="Content" ObjectID="_1702006874" r:id="rId199"/>
+          <o:OLEObject Type="Embed" ProgID="Equation.DSMT4" ShapeID="_x0000_i1112" DrawAspect="Content" ObjectID="_1702038334" r:id="rId199"/>
         </w:object>
       </w:r>
       <w:r>
@@ -32238,10 +31628,10 @@
           <w:szCs w:val="28"/>
         </w:rPr>
         <w:object w:dxaOrig="2400" w:dyaOrig="780" w14:anchorId="68C80409">
-          <v:shape id="_x0000_i1118" type="#_x0000_t75" style="width:120pt;height:39pt" o:ole="">
+          <v:shape id="_x0000_i1113" type="#_x0000_t75" style="width:120pt;height:39pt" o:ole="">
             <v:imagedata r:id="rId200" o:title=""/>
           </v:shape>
-          <o:OLEObject Type="Embed" ProgID="Equation.DSMT4" ShapeID="_x0000_i1118" DrawAspect="Content" ObjectID="_1702006875" r:id="rId201"/>
+          <o:OLEObject Type="Embed" ProgID="Equation.DSMT4" ShapeID="_x0000_i1113" DrawAspect="Content" ObjectID="_1702038335" r:id="rId201"/>
         </w:object>
       </w:r>
       <w:r>
@@ -32280,10 +31670,10 @@
           <w:szCs w:val="28"/>
         </w:rPr>
         <w:object w:dxaOrig="1260" w:dyaOrig="375" w14:anchorId="5C4FB019">
-          <v:shape id="_x0000_i1119" type="#_x0000_t75" style="width:63pt;height:18.75pt" o:ole="">
+          <v:shape id="_x0000_i1114" type="#_x0000_t75" style="width:63pt;height:18.75pt" o:ole="">
             <v:imagedata r:id="rId202" o:title=""/>
           </v:shape>
-          <o:OLEObject Type="Embed" ProgID="Equation.DSMT4" ShapeID="_x0000_i1119" DrawAspect="Content" ObjectID="_1702006876" r:id="rId203"/>
+          <o:OLEObject Type="Embed" ProgID="Equation.DSMT4" ShapeID="_x0000_i1114" DrawAspect="Content" ObjectID="_1702038336" r:id="rId203"/>
         </w:object>
       </w:r>
       <w:r>
@@ -32357,21 +31747,7 @@
         <w:rPr>
           <w:szCs w:val="28"/>
         </w:rPr>
-        <w:t xml:space="preserve"> = 1250 Дж / (</w:t>
-      </w:r>
-      <w:proofErr w:type="spellStart"/>
-      <w:r>
-        <w:rPr>
-          <w:szCs w:val="28"/>
-        </w:rPr>
-        <w:t>кг∙К</w:t>
-      </w:r>
-      <w:proofErr w:type="spellEnd"/>
-      <w:r>
-        <w:rPr>
-          <w:szCs w:val="28"/>
-        </w:rPr>
-        <w:t xml:space="preserve">); </w:t>
+        <w:t xml:space="preserve"> = 1250 Дж / (кг∙К); </w:t>
       </w:r>
       <w:r>
         <w:rPr>
@@ -32391,21 +31767,7 @@
         <w:rPr>
           <w:szCs w:val="28"/>
         </w:rPr>
-        <w:t xml:space="preserve"> = 0,3 Вт / (</w:t>
-      </w:r>
-      <w:proofErr w:type="spellStart"/>
-      <w:r>
-        <w:rPr>
-          <w:szCs w:val="28"/>
-        </w:rPr>
-        <w:t>м∙К</w:t>
-      </w:r>
-      <w:proofErr w:type="spellEnd"/>
-      <w:r>
-        <w:rPr>
-          <w:szCs w:val="28"/>
-        </w:rPr>
-        <w:t>).</w:t>
+        <w:t xml:space="preserve"> = 0,3 Вт / (м∙К).</w:t>
       </w:r>
     </w:p>
     <w:p>
@@ -32509,10 +31871,10 @@
           <w:szCs w:val="28"/>
         </w:rPr>
         <w:object w:dxaOrig="1890" w:dyaOrig="2610" w14:anchorId="78239F52">
-          <v:shape id="_x0000_i1120" type="#_x0000_t75" style="width:94.5pt;height:130.5pt" o:ole="">
+          <v:shape id="_x0000_i1115" type="#_x0000_t75" style="width:94.5pt;height:130.5pt" o:ole="">
             <v:imagedata r:id="rId204" o:title=""/>
           </v:shape>
-          <o:OLEObject Type="Embed" ProgID="Equation.DSMT4" ShapeID="_x0000_i1120" DrawAspect="Content" ObjectID="_1702006877" r:id="rId205"/>
+          <o:OLEObject Type="Embed" ProgID="Equation.DSMT4" ShapeID="_x0000_i1115" DrawAspect="Content" ObjectID="_1702038337" r:id="rId205"/>
         </w:object>
       </w:r>
     </w:p>
@@ -32573,21 +31935,7 @@
         <w:rPr>
           <w:szCs w:val="28"/>
         </w:rPr>
-        <w:t xml:space="preserve"> = 1004,5 Дж / (</w:t>
-      </w:r>
-      <w:proofErr w:type="spellStart"/>
-      <w:r>
-        <w:rPr>
-          <w:szCs w:val="28"/>
-        </w:rPr>
-        <w:t>кг∙К</w:t>
-      </w:r>
-      <w:proofErr w:type="spellEnd"/>
-      <w:r>
-        <w:rPr>
-          <w:szCs w:val="28"/>
-        </w:rPr>
-        <w:t xml:space="preserve">); </w:t>
+        <w:t xml:space="preserve"> = 1004,5 Дж / (кг∙К); </w:t>
       </w:r>
       <w:r>
         <w:rPr>
@@ -32609,23 +31957,8 @@
         <w:rPr>
           <w:szCs w:val="28"/>
         </w:rPr>
-        <w:t xml:space="preserve"> = 287 Дж / (</w:t>
-      </w:r>
-      <w:proofErr w:type="spellStart"/>
-      <w:r>
-        <w:rPr>
-          <w:szCs w:val="28"/>
-        </w:rPr>
-        <w:t>кг∙К</w:t>
-      </w:r>
-      <w:proofErr w:type="spellEnd"/>
-      <w:r>
-        <w:rPr>
-          <w:szCs w:val="28"/>
-        </w:rPr>
-        <w:t xml:space="preserve">); </w:t>
-      </w:r>
-      <w:proofErr w:type="spellStart"/>
+        <w:t xml:space="preserve"> = 287 Дж / (кг∙К); </w:t>
+      </w:r>
       <w:r>
         <w:rPr>
           <w:i/>
@@ -32645,7 +31978,6 @@
         </w:rPr>
         <w:t>h</w:t>
       </w:r>
-      <w:proofErr w:type="spellEnd"/>
       <w:r>
         <w:rPr>
           <w:szCs w:val="28"/>
@@ -32699,10 +32031,10 @@
           <w:szCs w:val="28"/>
         </w:rPr>
         <w:object w:dxaOrig="1290" w:dyaOrig="375" w14:anchorId="09A410BE">
-          <v:shape id="_x0000_i1121" type="#_x0000_t75" style="width:64.5pt;height:18.75pt" o:ole="">
+          <v:shape id="_x0000_i1116" type="#_x0000_t75" style="width:64.5pt;height:18.75pt" o:ole="">
             <v:imagedata r:id="rId206" o:title=""/>
           </v:shape>
-          <o:OLEObject Type="Embed" ProgID="Equation.DSMT4" ShapeID="_x0000_i1121" DrawAspect="Content" ObjectID="_1702006878" r:id="rId207"/>
+          <o:OLEObject Type="Embed" ProgID="Equation.DSMT4" ShapeID="_x0000_i1116" DrawAspect="Content" ObjectID="_1702038338" r:id="rId207"/>
         </w:object>
       </w:r>
       <w:r>
@@ -32770,10 +32102,10 @@
           <w:szCs w:val="28"/>
         </w:rPr>
         <w:object w:dxaOrig="1290" w:dyaOrig="375" w14:anchorId="7622F78D">
-          <v:shape id="_x0000_i1122" type="#_x0000_t75" style="width:64.5pt;height:18.75pt" o:ole="">
+          <v:shape id="_x0000_i1117" type="#_x0000_t75" style="width:64.5pt;height:18.75pt" o:ole="">
             <v:imagedata r:id="rId208" o:title=""/>
           </v:shape>
-          <o:OLEObject Type="Embed" ProgID="Equation.DSMT4" ShapeID="_x0000_i1122" DrawAspect="Content" ObjectID="_1702006879" r:id="rId209"/>
+          <o:OLEObject Type="Embed" ProgID="Equation.DSMT4" ShapeID="_x0000_i1117" DrawAspect="Content" ObjectID="_1702038339" r:id="rId209"/>
         </w:object>
       </w:r>
       <w:r>
@@ -32795,10 +32127,10 @@
           <w:szCs w:val="28"/>
         </w:rPr>
         <w:object w:dxaOrig="1290" w:dyaOrig="420" w14:anchorId="367FD4B5">
-          <v:shape id="_x0000_i1123" type="#_x0000_t75" style="width:64.5pt;height:21pt" o:ole="">
+          <v:shape id="_x0000_i1118" type="#_x0000_t75" style="width:64.5pt;height:21pt" o:ole="">
             <v:imagedata r:id="rId210" o:title=""/>
           </v:shape>
-          <o:OLEObject Type="Embed" ProgID="Equation.DSMT4" ShapeID="_x0000_i1123" DrawAspect="Content" ObjectID="_1702006880" r:id="rId211"/>
+          <o:OLEObject Type="Embed" ProgID="Equation.DSMT4" ShapeID="_x0000_i1118" DrawAspect="Content" ObjectID="_1702038340" r:id="rId211"/>
         </w:object>
       </w:r>
       <w:r>
@@ -32856,7 +32188,6 @@
         </w:rPr>
         <w:t xml:space="preserve">Параметры горения РДТТ в различных характерных точках, соответствующих различным значениям </w:t>
       </w:r>
-      <w:proofErr w:type="spellStart"/>
       <w:r>
         <w:rPr>
           <w:i/>
@@ -32872,26 +32203,11 @@
         </w:rPr>
         <w:t>0</w:t>
       </w:r>
-      <w:proofErr w:type="spellEnd"/>
-      <w:r>
-        <w:rPr>
-          <w:szCs w:val="28"/>
-        </w:rPr>
-        <w:t xml:space="preserve">, представлены в табл. </w:t>
-      </w:r>
-      <w:proofErr w:type="gramStart"/>
-      <w:r>
-        <w:rPr>
-          <w:szCs w:val="28"/>
-        </w:rPr>
-        <w:t>9 – 11</w:t>
-      </w:r>
-      <w:proofErr w:type="gramEnd"/>
-      <w:r>
-        <w:rPr>
-          <w:szCs w:val="28"/>
-        </w:rPr>
-        <w:t>.</w:t>
+      <w:r>
+        <w:rPr>
+          <w:szCs w:val="28"/>
+        </w:rPr>
+        <w:t>, представлены в табл. 9 – 11.</w:t>
       </w:r>
     </w:p>
     <w:p>
@@ -32958,7 +32274,6 @@
                 <w:lang w:val="en-US"/>
               </w:rPr>
             </w:pPr>
-            <w:proofErr w:type="spellStart"/>
             <w:r>
               <w:rPr>
                 <w:rFonts w:ascii="Times New Roman" w:hAnsi="Times New Roman"/>
@@ -32982,7 +32297,6 @@
               </w:rPr>
               <w:t>min</w:t>
             </w:r>
-            <w:proofErr w:type="spellEnd"/>
           </w:p>
         </w:tc>
         <w:tc>
@@ -33021,7 +32335,6 @@
               </w:rPr>
               <w:t>e</w:t>
             </w:r>
-            <w:proofErr w:type="spellStart"/>
             <w:r>
               <w:rPr>
                 <w:rFonts w:ascii="Times New Roman" w:hAnsi="Times New Roman"/>
@@ -33032,7 +32345,6 @@
               </w:rPr>
               <w:t>вс</w:t>
             </w:r>
-            <w:proofErr w:type="spellEnd"/>
             <w:r>
               <w:rPr>
                 <w:rFonts w:ascii="Times New Roman" w:hAnsi="Times New Roman"/>
@@ -33079,7 +32391,6 @@
                 <w:szCs w:val="28"/>
               </w:rPr>
             </w:pPr>
-            <w:proofErr w:type="spellStart"/>
             <w:r>
               <w:rPr>
                 <w:rFonts w:ascii="Times New Roman" w:hAnsi="Times New Roman"/>
@@ -33105,7 +32416,6 @@
               </w:rPr>
               <w:t>max</w:t>
             </w:r>
-            <w:proofErr w:type="spellEnd"/>
             <w:r>
               <w:rPr>
                 <w:rFonts w:ascii="Times New Roman" w:hAnsi="Times New Roman"/>
@@ -33183,7 +32493,6 @@
               </w:rPr>
               <w:t>ω</w:t>
             </w:r>
-            <w:proofErr w:type="spellStart"/>
             <w:r>
               <w:rPr>
                 <w:rFonts w:ascii="Times New Roman" w:hAnsi="Times New Roman"/>
@@ -33194,7 +32503,6 @@
               </w:rPr>
               <w:t>вс</w:t>
             </w:r>
-            <w:proofErr w:type="spellEnd"/>
             <w:r>
               <w:rPr>
                 <w:rFonts w:ascii="Times New Roman" w:hAnsi="Times New Roman"/>
@@ -33214,7 +32522,6 @@
               </w:rPr>
               <w:t>ω</w:t>
             </w:r>
-            <w:proofErr w:type="spellStart"/>
             <w:r>
               <w:rPr>
                 <w:rFonts w:ascii="Times New Roman" w:hAnsi="Times New Roman"/>
@@ -33225,7 +32532,6 @@
               </w:rPr>
               <w:t>вс0</w:t>
             </w:r>
-            <w:proofErr w:type="spellEnd"/>
           </w:p>
         </w:tc>
         <w:tc>
@@ -33321,7 +32627,6 @@
               </w:rPr>
               <w:t>ω</w:t>
             </w:r>
-            <w:proofErr w:type="spellStart"/>
             <w:r>
               <w:rPr>
                 <w:rFonts w:ascii="Times New Roman" w:hAnsi="Times New Roman"/>
@@ -33332,7 +32637,6 @@
               </w:rPr>
               <w:t>вс0</w:t>
             </w:r>
-            <w:proofErr w:type="spellEnd"/>
             <w:r>
               <w:rPr>
                 <w:rFonts w:ascii="Times New Roman" w:hAnsi="Times New Roman"/>
@@ -33676,7 +32980,6 @@
                 <w:lang w:val="en-US"/>
               </w:rPr>
             </w:pPr>
-            <w:proofErr w:type="spellStart"/>
             <w:r>
               <w:rPr>
                 <w:bCs/>
@@ -33696,7 +32999,6 @@
               </w:rPr>
               <w:t>min</w:t>
             </w:r>
-            <w:proofErr w:type="spellEnd"/>
           </w:p>
         </w:tc>
         <w:tc>
@@ -33783,7 +33085,6 @@
               </w:rPr>
               <w:t>ω</w:t>
             </w:r>
-            <w:proofErr w:type="spellStart"/>
             <w:r>
               <w:rPr>
                 <w:bCs/>
@@ -33792,7 +33093,6 @@
               </w:rPr>
               <w:t>в0</w:t>
             </w:r>
-            <w:proofErr w:type="spellEnd"/>
             <w:r>
               <w:rPr>
                 <w:bCs/>
@@ -33885,25 +33185,16 @@
                 <w:bCs/>
                 <w:szCs w:val="28"/>
               </w:rPr>
-              <w:t>, кг/</w:t>
-            </w:r>
-            <w:proofErr w:type="spellStart"/>
+              <w:t>, кг/м</w:t>
+            </w:r>
             <w:r>
               <w:rPr>
                 <w:bCs/>
                 <w:szCs w:val="28"/>
-              </w:rPr>
-              <w:t>м</w:t>
-            </w:r>
-            <w:r>
-              <w:rPr>
-                <w:bCs/>
-                <w:szCs w:val="28"/>
                 <w:vertAlign w:val="superscript"/>
               </w:rPr>
               <w:t>3</w:t>
             </w:r>
-            <w:proofErr w:type="spellEnd"/>
           </w:p>
         </w:tc>
         <w:tc>
@@ -34392,7 +33683,6 @@
               </w:rPr>
               <w:t>D</w:t>
             </w:r>
-            <w:proofErr w:type="spellStart"/>
             <w:r>
               <w:rPr>
                 <w:rFonts w:eastAsia="Times New Roman"/>
@@ -34403,7 +33693,6 @@
               </w:rPr>
               <w:t>кр</w:t>
             </w:r>
-            <w:proofErr w:type="spellEnd"/>
             <w:r>
               <w:rPr>
                 <w:rFonts w:eastAsia="Times New Roman"/>
@@ -34532,7 +33821,6 @@
                 <w:vertAlign w:val="subscript"/>
               </w:rPr>
             </w:pPr>
-            <w:proofErr w:type="spellStart"/>
             <w:r>
               <w:rPr>
                 <w:bCs/>
@@ -34554,7 +33842,6 @@
               </w:rPr>
               <w:t>ref</w:t>
             </w:r>
-            <w:proofErr w:type="spellEnd"/>
             <w:r>
               <w:rPr>
                 <w:bCs/>
@@ -34601,7 +33888,6 @@
                 <w:szCs w:val="28"/>
               </w:rPr>
             </w:pPr>
-            <w:proofErr w:type="spellStart"/>
             <w:r>
               <w:rPr>
                 <w:bCs/>
@@ -34623,7 +33909,6 @@
               </w:rPr>
               <w:t>h</w:t>
             </w:r>
-            <w:proofErr w:type="spellEnd"/>
             <w:r>
               <w:rPr>
                 <w:rFonts w:eastAsia="Times New Roman"/>
@@ -34798,7 +34083,6 @@
                 <w:szCs w:val="28"/>
               </w:rPr>
             </w:pPr>
-            <w:proofErr w:type="spellStart"/>
             <w:r>
               <w:rPr>
                 <w:i/>
@@ -34816,7 +34100,6 @@
               </w:rPr>
               <w:t>0</w:t>
             </w:r>
-            <w:proofErr w:type="spellEnd"/>
             <w:r>
               <w:rPr>
                 <w:szCs w:val="28"/>
@@ -34878,7 +34161,6 @@
             <w:hideMark/>
           </w:tcPr>
           <w:p>
-            <w:proofErr w:type="spellStart"/>
             <w:r>
               <w:rPr>
                 <w:rFonts w:eastAsia="TimesNewRomanPSMT"/>
@@ -34896,7 +34178,6 @@
               </w:rPr>
               <w:t>1в</w:t>
             </w:r>
-            <w:proofErr w:type="spellEnd"/>
             <w:r>
               <w:rPr>
                 <w:rFonts w:eastAsia="TimesNewRomanPSMT"/>
@@ -35151,25 +34432,16 @@
                 <w:rFonts w:eastAsia="TimesNewRomanPSMT"/>
                 <w:szCs w:val="28"/>
               </w:rPr>
-              <w:t>δ, кг/</w:t>
-            </w:r>
-            <w:proofErr w:type="spellStart"/>
+              <w:t>δ, кг/м</w:t>
+            </w:r>
             <w:r>
               <w:rPr>
                 <w:rFonts w:eastAsia="TimesNewRomanPSMT"/>
                 <w:szCs w:val="28"/>
-              </w:rPr>
-              <w:t>м</w:t>
-            </w:r>
-            <w:r>
-              <w:rPr>
-                <w:rFonts w:eastAsia="TimesNewRomanPSMT"/>
-                <w:szCs w:val="28"/>
                 <w:vertAlign w:val="superscript"/>
               </w:rPr>
               <w:t>3</w:t>
             </w:r>
-            <w:proofErr w:type="spellEnd"/>
           </w:p>
         </w:tc>
         <w:tc>
@@ -35241,7 +34513,6 @@
                 <w:lang w:val="en-US"/>
               </w:rPr>
             </w:pPr>
-            <w:proofErr w:type="spellStart"/>
             <w:r>
               <w:rPr>
                 <w:bCs/>
@@ -35263,7 +34534,6 @@
               </w:rPr>
               <w:t>ref</w:t>
             </w:r>
-            <w:proofErr w:type="spellEnd"/>
             <w:r>
               <w:rPr>
                 <w:bCs/>
@@ -35411,11 +34681,9 @@
               </w:rPr>
               <w:t xml:space="preserve">, </w:t>
             </w:r>
-            <w:proofErr w:type="spellStart"/>
             <w:r>
               <w:t>мПа∙с</w:t>
             </w:r>
-            <w:proofErr w:type="spellEnd"/>
           </w:p>
         </w:tc>
         <w:tc>
@@ -35457,15 +34725,7 @@
               <w:t xml:space="preserve">, </w:t>
             </w:r>
             <w:r>
-              <w:t>Дж / (</w:t>
-            </w:r>
-            <w:proofErr w:type="spellStart"/>
-            <w:r>
-              <w:t>кг∙К</w:t>
-            </w:r>
-            <w:proofErr w:type="spellEnd"/>
-            <w:r>
-              <w:t>)</w:t>
+              <w:t>Дж / (кг∙К)</w:t>
             </w:r>
           </w:p>
         </w:tc>
@@ -36207,7 +35467,6 @@
             <w:hideMark/>
           </w:tcPr>
           <w:p>
-            <w:proofErr w:type="spellStart"/>
             <w:r>
               <w:rPr>
                 <w:rFonts w:eastAsia="TimesNewRomanPSMT"/>
@@ -36225,7 +35484,6 @@
               </w:rPr>
               <w:t>1т</w:t>
             </w:r>
-            <w:proofErr w:type="spellEnd"/>
             <w:r>
               <w:rPr>
                 <w:rFonts w:eastAsia="TimesNewRomanPSMT"/>
@@ -36771,16 +36029,8 @@
         <w:rPr>
           <w:szCs w:val="28"/>
         </w:rPr>
-        <w:t xml:space="preserve">Рис. 8. Зависимость давления и температуры горения зарядов первые 250 </w:t>
-      </w:r>
-      <w:proofErr w:type="spellStart"/>
-      <w:r>
-        <w:rPr>
-          <w:szCs w:val="28"/>
-        </w:rPr>
-        <w:t>мс</w:t>
-      </w:r>
-      <w:proofErr w:type="spellEnd"/>
+        <w:t>Рис. 8. Зависимость давления и температуры горения зарядов первые 250 мс</w:t>
+      </w:r>
     </w:p>
     <w:p>
       <w:pPr>
@@ -37142,7 +36392,6 @@
               </w:rPr>
               <w:t>«</w:t>
             </w:r>
-            <w:proofErr w:type="spellStart"/>
             <w:r>
               <w:rPr>
                 <w:rFonts w:eastAsia="Times New Roman"/>
@@ -37152,7 +36401,6 @@
               </w:rPr>
               <w:t>ign</w:t>
             </w:r>
-            <w:proofErr w:type="spellEnd"/>
             <w:r>
               <w:rPr>
                 <w:rFonts w:eastAsia="Times New Roman"/>
@@ -37283,27 +36531,7 @@
                 <w:szCs w:val="28"/>
                 <w:lang w:eastAsia="ru-RU"/>
               </w:rPr>
-              <w:t>«</w:t>
-            </w:r>
-            <w:proofErr w:type="spellStart"/>
-            <w:r>
-              <w:rPr>
-                <w:rFonts w:eastAsia="Times New Roman"/>
-                <w:color w:val="000000"/>
-                <w:szCs w:val="28"/>
-                <w:lang w:eastAsia="ru-RU"/>
-              </w:rPr>
-              <w:t>max</w:t>
-            </w:r>
-            <w:proofErr w:type="spellEnd"/>
-            <w:r>
-              <w:rPr>
-                <w:rFonts w:eastAsia="Times New Roman"/>
-                <w:color w:val="000000"/>
-                <w:szCs w:val="28"/>
-                <w:lang w:eastAsia="ru-RU"/>
-              </w:rPr>
-              <w:t>»</w:t>
+              <w:t>«max»</w:t>
             </w:r>
           </w:p>
         </w:tc>
@@ -37426,27 +36654,7 @@
                 <w:szCs w:val="28"/>
                 <w:lang w:eastAsia="ru-RU"/>
               </w:rPr>
-              <w:t>«</w:t>
-            </w:r>
-            <w:proofErr w:type="spellStart"/>
-            <w:r>
-              <w:rPr>
-                <w:rFonts w:eastAsia="Times New Roman"/>
-                <w:color w:val="000000"/>
-                <w:szCs w:val="28"/>
-                <w:lang w:eastAsia="ru-RU"/>
-              </w:rPr>
-              <w:t>осн</w:t>
-            </w:r>
-            <w:proofErr w:type="spellEnd"/>
-            <w:r>
-              <w:rPr>
-                <w:rFonts w:eastAsia="Times New Roman"/>
-                <w:color w:val="000000"/>
-                <w:szCs w:val="28"/>
-                <w:lang w:eastAsia="ru-RU"/>
-              </w:rPr>
-              <w:t>»</w:t>
+              <w:t>«осн»</w:t>
             </w:r>
           </w:p>
         </w:tc>
@@ -37929,7 +37137,6 @@
               </w:rPr>
               <w:t>«</w:t>
             </w:r>
-            <w:proofErr w:type="spellStart"/>
             <w:r>
               <w:rPr>
                 <w:rFonts w:eastAsia="Times New Roman"/>
@@ -37939,7 +37146,6 @@
               </w:rPr>
               <w:t>ign</w:t>
             </w:r>
-            <w:proofErr w:type="spellEnd"/>
             <w:r>
               <w:rPr>
                 <w:rFonts w:eastAsia="Times New Roman"/>
@@ -38070,27 +37276,7 @@
                 <w:szCs w:val="28"/>
                 <w:lang w:eastAsia="ru-RU"/>
               </w:rPr>
-              <w:t>«</w:t>
-            </w:r>
-            <w:proofErr w:type="spellStart"/>
-            <w:r>
-              <w:rPr>
-                <w:rFonts w:eastAsia="Times New Roman"/>
-                <w:color w:val="000000"/>
-                <w:szCs w:val="28"/>
-                <w:lang w:eastAsia="ru-RU"/>
-              </w:rPr>
-              <w:t>max</w:t>
-            </w:r>
-            <w:proofErr w:type="spellEnd"/>
-            <w:r>
-              <w:rPr>
-                <w:rFonts w:eastAsia="Times New Roman"/>
-                <w:color w:val="000000"/>
-                <w:szCs w:val="28"/>
-                <w:lang w:eastAsia="ru-RU"/>
-              </w:rPr>
-              <w:t>»</w:t>
+              <w:t>«max»</w:t>
             </w:r>
           </w:p>
         </w:tc>
@@ -38213,27 +37399,7 @@
                 <w:szCs w:val="28"/>
                 <w:lang w:eastAsia="ru-RU"/>
               </w:rPr>
-              <w:t>«</w:t>
-            </w:r>
-            <w:proofErr w:type="spellStart"/>
-            <w:r>
-              <w:rPr>
-                <w:rFonts w:eastAsia="Times New Roman"/>
-                <w:color w:val="000000"/>
-                <w:szCs w:val="28"/>
-                <w:lang w:eastAsia="ru-RU"/>
-              </w:rPr>
-              <w:t>осн</w:t>
-            </w:r>
-            <w:proofErr w:type="spellEnd"/>
-            <w:r>
-              <w:rPr>
-                <w:rFonts w:eastAsia="Times New Roman"/>
-                <w:color w:val="000000"/>
-                <w:szCs w:val="28"/>
-                <w:lang w:eastAsia="ru-RU"/>
-              </w:rPr>
-              <w:t>»</w:t>
+              <w:t>«осн»</w:t>
             </w:r>
           </w:p>
         </w:tc>
@@ -38715,7 +37881,6 @@
               </w:rPr>
               <w:t>«</w:t>
             </w:r>
-            <w:proofErr w:type="spellStart"/>
             <w:r>
               <w:rPr>
                 <w:rFonts w:eastAsia="Times New Roman"/>
@@ -38725,7 +37890,6 @@
               </w:rPr>
               <w:t>ign</w:t>
             </w:r>
-            <w:proofErr w:type="spellEnd"/>
             <w:r>
               <w:rPr>
                 <w:rFonts w:eastAsia="Times New Roman"/>
@@ -38856,27 +38020,7 @@
                 <w:szCs w:val="28"/>
                 <w:lang w:eastAsia="ru-RU"/>
               </w:rPr>
-              <w:t>«</w:t>
-            </w:r>
-            <w:proofErr w:type="spellStart"/>
-            <w:r>
-              <w:rPr>
-                <w:rFonts w:eastAsia="Times New Roman"/>
-                <w:color w:val="000000"/>
-                <w:szCs w:val="28"/>
-                <w:lang w:eastAsia="ru-RU"/>
-              </w:rPr>
-              <w:t>max</w:t>
-            </w:r>
-            <w:proofErr w:type="spellEnd"/>
-            <w:r>
-              <w:rPr>
-                <w:rFonts w:eastAsia="Times New Roman"/>
-                <w:color w:val="000000"/>
-                <w:szCs w:val="28"/>
-                <w:lang w:eastAsia="ru-RU"/>
-              </w:rPr>
-              <w:t>»</w:t>
+              <w:t>«max»</w:t>
             </w:r>
           </w:p>
         </w:tc>
@@ -38999,27 +38143,7 @@
                 <w:szCs w:val="28"/>
                 <w:lang w:eastAsia="ru-RU"/>
               </w:rPr>
-              <w:t>«</w:t>
-            </w:r>
-            <w:proofErr w:type="spellStart"/>
-            <w:r>
-              <w:rPr>
-                <w:rFonts w:eastAsia="Times New Roman"/>
-                <w:color w:val="000000"/>
-                <w:szCs w:val="28"/>
-                <w:lang w:eastAsia="ru-RU"/>
-              </w:rPr>
-              <w:t>осн</w:t>
-            </w:r>
-            <w:proofErr w:type="spellEnd"/>
-            <w:r>
-              <w:rPr>
-                <w:rFonts w:eastAsia="Times New Roman"/>
-                <w:color w:val="000000"/>
-                <w:szCs w:val="28"/>
-                <w:lang w:eastAsia="ru-RU"/>
-              </w:rPr>
-              <w:t>»</w:t>
+              <w:t>«осн»</w:t>
             </w:r>
           </w:p>
         </w:tc>
@@ -41347,27 +40471,9 @@
   </w:num>
   <w:num w:numId="20">
     <w:abstractNumId w:val="10"/>
-    <w:lvlOverride w:ilvl="0"/>
-    <w:lvlOverride w:ilvl="1"/>
-    <w:lvlOverride w:ilvl="2"/>
-    <w:lvlOverride w:ilvl="3"/>
-    <w:lvlOverride w:ilvl="4"/>
-    <w:lvlOverride w:ilvl="5"/>
-    <w:lvlOverride w:ilvl="6"/>
-    <w:lvlOverride w:ilvl="7"/>
-    <w:lvlOverride w:ilvl="8"/>
   </w:num>
   <w:num w:numId="21">
     <w:abstractNumId w:val="15"/>
-    <w:lvlOverride w:ilvl="0"/>
-    <w:lvlOverride w:ilvl="1"/>
-    <w:lvlOverride w:ilvl="2"/>
-    <w:lvlOverride w:ilvl="3"/>
-    <w:lvlOverride w:ilvl="4"/>
-    <w:lvlOverride w:ilvl="5"/>
-    <w:lvlOverride w:ilvl="6"/>
-    <w:lvlOverride w:ilvl="7"/>
-    <w:lvlOverride w:ilvl="8"/>
   </w:num>
 </w:numbering>
 </file>

</xml_diff>